<commit_message>
add the tests, working
</commit_message>
<xml_diff>
--- a/Licenta (2).docx
+++ b/Licenta (2).docx
@@ -1,6 +1,6 @@
 
 <file path=word/document.xml><?xml version="1.0" encoding="utf-8"?>
-<w:document xmlns:wpc="http://schemas.microsoft.com/office/word/2010/wordprocessingCanvas" xmlns:mc="http://schemas.openxmlformats.org/markup-compatibility/2006" xmlns:o="urn:schemas-microsoft-com:office:office" xmlns:r="http://schemas.openxmlformats.org/officeDocument/2006/relationships" xmlns:m="http://schemas.openxmlformats.org/officeDocument/2006/math" xmlns:v="urn:schemas-microsoft-com:vml" xmlns:wp14="http://schemas.microsoft.com/office/word/2010/wordprocessingDrawing" xmlns:wp="http://schemas.openxmlformats.org/drawingml/2006/wordprocessingDrawing" xmlns:w10="urn:schemas-microsoft-com:office:word" xmlns:w="http://schemas.openxmlformats.org/wordprocessingml/2006/main" xmlns:w14="http://schemas.microsoft.com/office/word/2010/wordml" xmlns:wpg="http://schemas.microsoft.com/office/word/2010/wordprocessingGroup" xmlns:wpi="http://schemas.microsoft.com/office/word/2010/wordprocessingInk" xmlns:wne="http://schemas.microsoft.com/office/word/2006/wordml" xmlns:wps="http://schemas.microsoft.com/office/word/2010/wordprocessingShape" mc:Ignorable="w14 wp14">
+<w:document xmlns:wpc="http://schemas.microsoft.com/office/word/2010/wordprocessingCanvas" xmlns:mc="http://schemas.openxmlformats.org/markup-compatibility/2006" xmlns:o="urn:schemas-microsoft-com:office:office" xmlns:r="http://schemas.openxmlformats.org/officeDocument/2006/relationships" xmlns:m="http://schemas.openxmlformats.org/officeDocument/2006/math" xmlns:v="urn:schemas-microsoft-com:vml" xmlns:wp14="http://schemas.microsoft.com/office/word/2010/wordprocessingDrawing" xmlns:wp="http://schemas.openxmlformats.org/drawingml/2006/wordprocessingDrawing" xmlns:w10="urn:schemas-microsoft-com:office:word" xmlns:w="http://schemas.openxmlformats.org/wordprocessingml/2006/main" xmlns:w14="http://schemas.microsoft.com/office/word/2010/wordml" xmlns:w15="http://schemas.microsoft.com/office/word/2012/wordml" xmlns:wpg="http://schemas.microsoft.com/office/word/2010/wordprocessingGroup" xmlns:wpi="http://schemas.microsoft.com/office/word/2010/wordprocessingInk" xmlns:wne="http://schemas.microsoft.com/office/word/2006/wordml" xmlns:wps="http://schemas.microsoft.com/office/word/2010/wordprocessingShape" mc:Ignorable="w14 w15 wp14">
   <w:body>
     <w:p>
       <w:pPr>
@@ -19,25 +19,57 @@
     </w:p>
     <w:p>
       <w:r>
-        <w:t xml:space="preserve">Este un fact sustinut de toti cei care au studiat numerele aleatoare, faptul ca oamenii sunt generatoare de numere aleatoare foarte slabe. </w:t>
-      </w:r>
-    </w:p>
-    <w:p>
-      <w:r>
-        <w:t>O definitie a numerelor aleatoare se bazeaza pe faptul ca nu se poate prezice urmatoarea secventa pe baza a ceea ce a fost generat.</w:t>
-      </w:r>
-    </w:p>
-    <w:p>
-      <w:r>
-        <w:t>O alta definitie spune faptul ca un numar aleator este un numar care a fost extras dintr-un set de valori posibile, dintre care fiecare este egal probabil(uniform distribuit), statistic independent de celelalte.</w:t>
-      </w:r>
-    </w:p>
-    <w:p>
-      <w:r>
-        <w:t>Un generator de numere aleatoare este un dispozitiv computational sau fizic conceput pentru a genera o secventa de numere sau de simboluri care nu pot fi prezise rezonabil decat prin sansa aleatoare.</w:t>
-      </w:r>
-      <w:r>
-        <w:t>[1]</w:t>
+        <w:t xml:space="preserve">Este </w:t>
+      </w:r>
+      <w:proofErr w:type="gramStart"/>
+      <w:r>
+        <w:t>un</w:t>
+      </w:r>
+      <w:proofErr w:type="gramEnd"/>
+      <w:r>
+        <w:t xml:space="preserve"> fact sustinut de toti cei care au studiat numerele aleatoare, faptul ca oamenii sunt generatoare de numere aleatoare foarte slabe. </w:t>
+      </w:r>
+    </w:p>
+    <w:p>
+      <w:r>
+        <w:t xml:space="preserve">O definitie a numerelor aleatoare se bazeaza pe faptul ca nu se poate prezice urmatoarea secventa pe baza a ceea </w:t>
+      </w:r>
+      <w:proofErr w:type="gramStart"/>
+      <w:r>
+        <w:t>ce</w:t>
+      </w:r>
+      <w:proofErr w:type="gramEnd"/>
+      <w:r>
+        <w:t xml:space="preserve"> a fost generat.</w:t>
+      </w:r>
+    </w:p>
+    <w:p>
+      <w:r>
+        <w:t xml:space="preserve">O alta definitie spune faptul ca un numar aleator este un numar care a fost extras dintr-un set de valori posibile, dintre care fiecare este egal </w:t>
+      </w:r>
+      <w:proofErr w:type="gramStart"/>
+      <w:r>
+        <w:t>probabil(</w:t>
+      </w:r>
+      <w:proofErr w:type="gramEnd"/>
+      <w:r>
+        <w:t>uniform distribuit), statistic independent de celelalte.</w:t>
+      </w:r>
+    </w:p>
+    <w:p>
+      <w:r>
+        <w:t>Un generator de numere aleatoare este un dispozitiv computational sau fizic conceput pentru a genera o secventa de numere sau de simboluri care nu pot fi prezise rezonabil decat prin sansa aleatoare</w:t>
+      </w:r>
+      <w:proofErr w:type="gramStart"/>
+      <w:r>
+        <w:t>.</w:t>
+      </w:r>
+      <w:r>
+        <w:t>[</w:t>
+      </w:r>
+      <w:proofErr w:type="gramEnd"/>
+      <w:r>
+        <w:t>1]</w:t>
       </w:r>
     </w:p>
     <w:p>
@@ -47,7 +79,15 @@
     </w:p>
     <w:p>
       <w:r>
-        <w:t>Se presupune ca avem o multime finite de elemente X si o multime finite de descrieri ale obiectelor X in multimea Y. Fie functia D de la Y la X astfel incat pt fiecare obiect x apartinand lui X sa existe o descriere y, apartinand Y astfel incat D(y)=x. Fiecare descriere sa fie un sir de caractere finit. Complexitatea descrierii este data de lungimea sirelui de caractere care descrie obiectul</w:t>
+        <w:t xml:space="preserve">Se presupune ca avem o multime finite de elemente X si o multime finite de descrieri ale obiectelor X in multimea Y. Fie functia D de la Y la X astfel incat pt fiecare obiect x apartinand lui X sa existe o descriere y, apartinand Y astfel incat D(y)=x. Fiecare descriere sa fie un sir de caractere finit. Complexitatea descrierii </w:t>
+      </w:r>
+      <w:proofErr w:type="gramStart"/>
+      <w:r>
+        <w:t>este</w:t>
+      </w:r>
+      <w:proofErr w:type="gramEnd"/>
+      <w:r>
+        <w:t xml:space="preserve"> data de lungimea sirelui de caractere care descrie obiectul</w:t>
       </w:r>
       <w:r>
         <w:t>. Cele mai multe siruri de caractere de descriere pentru n nu au lungimea mai scurta de n.</w:t>
@@ -65,7 +105,15 @@
     </w:p>
     <w:p>
       <w:r>
-        <w:t>Poate fi descries ca`16 copii de  1000', in timp ce sirul:</w:t>
+        <w:t xml:space="preserve">Poate fi descries ca`16 copii </w:t>
+      </w:r>
+      <w:proofErr w:type="gramStart"/>
+      <w:r>
+        <w:t>de  1000'</w:t>
+      </w:r>
+      <w:proofErr w:type="gramEnd"/>
+      <w:r>
+        <w:t>, in timp ce sirul:</w:t>
       </w:r>
     </w:p>
     <w:p>
@@ -75,12 +123,28 @@
     </w:p>
     <w:p>
       <w:r>
-        <w:t>Nu are o descriere mai scurta decat sirul in sine.[1]</w:t>
-      </w:r>
-    </w:p>
-    <w:p>
-      <w:r>
-        <w:t>Knuth a dat urmatoarea definitie  a unei secvente infinita de numere aleatoare:</w:t>
+        <w:t>Nu are o descriere mai scurta decat sirul in sine</w:t>
+      </w:r>
+      <w:proofErr w:type="gramStart"/>
+      <w:r>
+        <w:t>.[</w:t>
+      </w:r>
+      <w:proofErr w:type="gramEnd"/>
+      <w:r>
+        <w:t>1]</w:t>
+      </w:r>
+    </w:p>
+    <w:p>
+      <w:r>
+        <w:t xml:space="preserve">Knuth a dat urmatoarea </w:t>
+      </w:r>
+      <w:proofErr w:type="gramStart"/>
+      <w:r>
+        <w:t>definitie  a</w:t>
+      </w:r>
+      <w:proofErr w:type="gramEnd"/>
+      <w:r>
+        <w:t xml:space="preserve"> unei secvente infinita de numere aleatoare:</w:t>
       </w:r>
     </w:p>
     <w:p>
@@ -93,7 +157,15 @@
     </w:p>
     <w:p>
       <w:r>
-        <w:t>Totusi aceasta definitie nu va fi niciodata intalnita in viata reala.</w:t>
+        <w:t xml:space="preserve">Totusi aceasta definitie nu </w:t>
+      </w:r>
+      <w:proofErr w:type="gramStart"/>
+      <w:r>
+        <w:t>va</w:t>
+      </w:r>
+      <w:proofErr w:type="gramEnd"/>
+      <w:r>
+        <w:t xml:space="preserve"> fi niciodata intalnita in viata reala.</w:t>
       </w:r>
     </w:p>
     <w:p>
@@ -127,12 +199,36 @@
         <w:t>m</w:t>
       </w:r>
       <w:r>
-        <w:t xml:space="preserve"> ce inseamna de fapt generarea de numere aleatoare. Daca am inteles in esenta ce presupune un numar aleator putem trage urmatoare concluzie:</w:t>
-      </w:r>
-    </w:p>
-    <w:p>
-      <w:r>
-        <w:t>Exista doua metode principale de a genera numere aleatoare. Pe de-o parte avem numere aleatoare “adevarate”. Acestea sunt generate avand la baza un fenomen fizic.</w:t>
+        <w:t xml:space="preserve"> </w:t>
+      </w:r>
+      <w:proofErr w:type="gramStart"/>
+      <w:r>
+        <w:t>ce</w:t>
+      </w:r>
+      <w:proofErr w:type="gramEnd"/>
+      <w:r>
+        <w:t xml:space="preserve"> inseamna de fapt generarea de numere aleatoare. Daca am inteles in esenta </w:t>
+      </w:r>
+      <w:proofErr w:type="gramStart"/>
+      <w:r>
+        <w:t>ce</w:t>
+      </w:r>
+      <w:proofErr w:type="gramEnd"/>
+      <w:r>
+        <w:t xml:space="preserve"> presupune un numar aleator putem trage urmatoare concluzie:</w:t>
+      </w:r>
+    </w:p>
+    <w:p>
+      <w:r>
+        <w:t xml:space="preserve">Exista doua metode principale de a genera numere aleatoare. Pe de-o parte avem numere aleatoare “adevarate”. Acestea sunt generate avand la baza </w:t>
+      </w:r>
+      <w:proofErr w:type="gramStart"/>
+      <w:r>
+        <w:t>un</w:t>
+      </w:r>
+      <w:proofErr w:type="gramEnd"/>
+      <w:r>
+        <w:t xml:space="preserve"> fenomen fizic.</w:t>
       </w:r>
       <w:r>
         <w:t xml:space="preserve"> De exemplu d</w:t>
@@ -144,19 +240,35 @@
         <w:t xml:space="preserve"> unul dintre</w:t>
       </w:r>
       <w:r>
-        <w:t xml:space="preserve"> cel</w:t>
+        <w:t xml:space="preserve"> </w:t>
+      </w:r>
+      <w:proofErr w:type="gramStart"/>
+      <w:r>
+        <w:t>cel</w:t>
       </w:r>
       <w:r>
         <w:t xml:space="preserve">e </w:t>
       </w:r>
       <w:r>
-        <w:t xml:space="preserve"> mai folosit generator de numere aleatoare in momentul de fata, si anume Random.org, vom vedea faptul ca numerele aleatoare sunt generate pe baza zgomotului atmosferic.</w:t>
+        <w:t xml:space="preserve"> mai</w:t>
+      </w:r>
+      <w:proofErr w:type="gramEnd"/>
+      <w:r>
+        <w:t xml:space="preserve"> folosit generator de numere aleatoare in momentul de fata, si anume Random.org, vom vedea faptul ca numerele aleatoare sunt generate pe baza zgomotului atmosferic.</w:t>
       </w:r>
     </w:p>
     <w:p>
       <w:r>
         <w:lastRenderedPageBreak/>
-        <w:t xml:space="preserve">Pe de alta parte avem pseudo-numere aleatoare. Aceste numere sunt generate pe baza unor algoritmi computationali care pot produce secvente lungi de numere aparent aleatoare, care de fapt pot fi complet </w:t>
+        <w:t xml:space="preserve">Pe de </w:t>
+      </w:r>
+      <w:proofErr w:type="gramStart"/>
+      <w:r>
+        <w:t>alta</w:t>
+      </w:r>
+      <w:proofErr w:type="gramEnd"/>
+      <w:r>
+        <w:t xml:space="preserve"> parte avem pseudo-numere aleatoare. Aceste numere sunt generate pe baza unor algoritmi computationali care pot produce secvente lungi de numere aparent aleatoare, care de fapt pot fi complet </w:t>
       </w:r>
       <w:r>
         <w:t>determinate de la o secventa initiala mai scurta.</w:t>
@@ -178,7 +290,15 @@
     </w:p>
     <w:p>
       <w:r>
-        <w:t>Cele mai multe calculatoare au la baza pseudo-numere aleatoare, ceea ce inseamna ca desi pot genera secvente foarte lungi de numere aleatoare, la un moment dat acea secventa se va repeta.</w:t>
+        <w:t xml:space="preserve">Cele mai multe calculatoare au la baza pseudo-numere aleatoare, ceea </w:t>
+      </w:r>
+      <w:proofErr w:type="gramStart"/>
+      <w:r>
+        <w:t>ce</w:t>
+      </w:r>
+      <w:proofErr w:type="gramEnd"/>
+      <w:r>
+        <w:t xml:space="preserve"> inseamna ca desi pot genera secvente foarte lungi de numere aleatoare, la un moment dat acea secventa se va repeta.</w:t>
       </w:r>
     </w:p>
     <w:p>
@@ -198,7 +318,15 @@
         <w:t>deterministice, ceea c</w:t>
       </w:r>
       <w:r>
-        <w:t xml:space="preserve">e inseamna cu alte cuvinte ca, pe de-o parte nu avem o metoda determinista pentru  a genera urmatorul numar sau urmatoarea secventa, si in acelasi timp nu putem determina pe baza unei secvente, secventa anterioara sau secventa urmatoare. </w:t>
+        <w:t xml:space="preserve">e inseamna cu alte cuvinte ca, pe de-o parte nu avem o metoda determinista </w:t>
+      </w:r>
+      <w:proofErr w:type="gramStart"/>
+      <w:r>
+        <w:t>pentru  a</w:t>
+      </w:r>
+      <w:proofErr w:type="gramEnd"/>
+      <w:r>
+        <w:t xml:space="preserve"> genera urmatorul numar sau urmatoarea secventa, si in acelasi timp nu putem determina pe baza unei secvente, secventa anterioara sau secventa urmatoare. </w:t>
       </w:r>
     </w:p>
     <w:p>
@@ -208,7 +336,15 @@
     </w:p>
     <w:p>
       <w:r>
-        <w:t>Pe de alta parte si metodele nondeterministice ar putea fi imbunatatite astfel incat generarea de</w:t>
+        <w:t xml:space="preserve">Pe de </w:t>
+      </w:r>
+      <w:proofErr w:type="gramStart"/>
+      <w:r>
+        <w:t>alta</w:t>
+      </w:r>
+      <w:proofErr w:type="gramEnd"/>
+      <w:r>
+        <w:t xml:space="preserve"> parte si metodele nondeterministice ar putea fi imbunatatite astfel incat generarea de</w:t>
       </w:r>
       <w:r>
         <w:t xml:space="preserve"> </w:t>
@@ -248,20 +384,60 @@
         <w:t xml:space="preserve">generatoare de </w:t>
       </w:r>
       <w:r>
-        <w:t>numere aleatoare.</w:t>
-      </w:r>
-      <w:r>
-        <w:t>[4]</w:t>
-      </w:r>
-    </w:p>
-    <w:p>
-      <w:r>
-        <w:t xml:space="preserve">1. Jocuri, pariuri – Probabil cea mai raspandita aplicatie a numerelor aleatoare este cea recreationala. Jocurile au fost cele care au pus prima data probleme aleatorismului, asadar nu e de mirare ca cea mai intalnita definitie a aleatorismului este acea a “Aruncarii zarurilor” </w:t>
-      </w:r>
-    </w:p>
-    <w:p>
-      <w:r>
-        <w:t>2.  Simulare – Numerele aleatoare joaca un rol foarte important in crearea de modele cat mai aproape de realitate. Aceste simulari pot fi de la simulari la nivel economic, traffic pana la fizica nucleara si multe altele. Pentru aceste aplicatii sunt folosite in generar pseudo-generatoare de numere aleatoare, deoarece ele pot sa inceapa de fiecare data la fel, permitand diferitilor parametrii sa varieze. [1]</w:t>
+        <w:t>numere aleatoare</w:t>
+      </w:r>
+      <w:proofErr w:type="gramStart"/>
+      <w:r>
+        <w:t>.</w:t>
+      </w:r>
+      <w:r>
+        <w:t>[</w:t>
+      </w:r>
+      <w:proofErr w:type="gramEnd"/>
+      <w:r>
+        <w:t>4]</w:t>
+      </w:r>
+    </w:p>
+    <w:p>
+      <w:r>
+        <w:t xml:space="preserve">1. Jocuri, pariuri – Probabil cea mai raspandita aplicatie a numerelor aleatoare </w:t>
+      </w:r>
+      <w:proofErr w:type="gramStart"/>
+      <w:r>
+        <w:t>este</w:t>
+      </w:r>
+      <w:proofErr w:type="gramEnd"/>
+      <w:r>
+        <w:t xml:space="preserve"> cea recreationala. Jocurile au fost cele care au pus prima data probleme aleatorismului, asadar nu e de mirare ca cea mai intalnita definitie a aleatorismului </w:t>
+      </w:r>
+      <w:proofErr w:type="gramStart"/>
+      <w:r>
+        <w:t>este</w:t>
+      </w:r>
+      <w:proofErr w:type="gramEnd"/>
+      <w:r>
+        <w:t xml:space="preserve"> acea a “Aruncarii zarurilor” </w:t>
+      </w:r>
+    </w:p>
+    <w:p>
+      <w:r>
+        <w:t xml:space="preserve">2.  Simulare – Numerele aleatoare joaca </w:t>
+      </w:r>
+      <w:proofErr w:type="gramStart"/>
+      <w:r>
+        <w:t>un</w:t>
+      </w:r>
+      <w:proofErr w:type="gramEnd"/>
+      <w:r>
+        <w:t xml:space="preserve"> rol foarte important in crearea de modele cat mai aproape de realitate. Aceste simulari pot fi de la simulari la nivel economic, traffic pana la fizica nucleara si multe altele. Pentru aceste aplicatii sunt folosite in generar pseudo-generatoare de numere aleatoare, deoarece ele pot </w:t>
+      </w:r>
+      <w:proofErr w:type="gramStart"/>
+      <w:r>
+        <w:t>sa</w:t>
+      </w:r>
+      <w:proofErr w:type="gramEnd"/>
+      <w:r>
+        <w:t xml:space="preserve"> inceapa de fiecare data la fel, permitand diferitilor parametrii sa varieze. [1]</w:t>
       </w:r>
     </w:p>
     <w:p>
@@ -275,12 +451,28 @@
         <w:t xml:space="preserve"> </w:t>
       </w:r>
       <w:r>
-        <w:t>pentru a testa o colectie mare de lucruri cea mai buna metoda este sa luam o mostra aleatoare astfel incat rezultatul sa fie cat mai precis.</w:t>
-      </w:r>
-    </w:p>
-    <w:p>
-      <w:r>
-        <w:t>4. Criptografie –Sistemul criptografic de chei publice foloseste un numar foarte mare de date aleatoare.De exemplu RSA are nevoie de</w:t>
+        <w:t xml:space="preserve">pentru a testa o colectie mare de lucruri cea mai buna metoda </w:t>
+      </w:r>
+      <w:proofErr w:type="gramStart"/>
+      <w:r>
+        <w:t>este</w:t>
+      </w:r>
+      <w:proofErr w:type="gramEnd"/>
+      <w:r>
+        <w:t xml:space="preserve"> sa luam o mostra aleatoare astfel incat rezultatul sa fie cat mai precis.</w:t>
+      </w:r>
+    </w:p>
+    <w:p>
+      <w:r>
+        <w:t xml:space="preserve">4. Criptografie –Sistemul criptografic de chei publice foloseste </w:t>
+      </w:r>
+      <w:proofErr w:type="gramStart"/>
+      <w:r>
+        <w:t>un</w:t>
+      </w:r>
+      <w:proofErr w:type="gramEnd"/>
+      <w:r>
+        <w:t xml:space="preserve"> numar foarte mare de date aleatoare.De exemplu RSA are nevoie de</w:t>
       </w:r>
       <w:r>
         <w:t xml:space="preserve"> de foarte multe numere prime aleatoare pentru securitate. </w:t>
@@ -289,7 +481,15 @@
         <w:t xml:space="preserve"> </w:t>
       </w:r>
       <w:r>
-        <w:t>De asemenea si One-Time-Password foloseste un keystream foarte mare de numere intregi aleatoare.</w:t>
+        <w:t xml:space="preserve">De asemenea si One-Time-Password foloseste </w:t>
+      </w:r>
+      <w:proofErr w:type="gramStart"/>
+      <w:r>
+        <w:t>un</w:t>
+      </w:r>
+      <w:proofErr w:type="gramEnd"/>
+      <w:r>
+        <w:t xml:space="preserve"> keystream foarte mare de numere intregi aleatoare.</w:t>
       </w:r>
     </w:p>
     <w:p>
@@ -311,7 +511,15 @@
     </w:p>
     <w:p>
       <w:r>
-        <w:t xml:space="preserve">7. Arta si muzica – Cel mai concret exemplu al aleatorismului este curentul Dadaist care producea arta facand totul la intamplare. </w:t>
+        <w:t xml:space="preserve">7. Arta si muzica – Cel mai concret exemplu al aleatorismului </w:t>
+      </w:r>
+      <w:proofErr w:type="gramStart"/>
+      <w:r>
+        <w:t>este</w:t>
+      </w:r>
+      <w:proofErr w:type="gramEnd"/>
+      <w:r>
+        <w:t xml:space="preserve"> curentul Dadaist care producea arta facand totul la intamplare. </w:t>
       </w:r>
       <w:r>
         <w:t>De exmplu poeziile dadaiste erau concepute extragand la intamplare diferite cuvinte dintr-un sac sau o palarie.</w:t>
@@ -342,7 +550,15 @@
     </w:p>
     <w:p>
       <w:r>
-        <w:t>Pentru a vedea daca un numar aleator este cu adevarat aleator sau mai putin aleator, avem nevoie de o suita de teste care sa ne ajute sa decidem acest lucru. Pentru asta avem doua tipuri de teste: teste empirice si teste teoretice.</w:t>
+        <w:t xml:space="preserve">Pentru a vedea daca </w:t>
+      </w:r>
+      <w:proofErr w:type="gramStart"/>
+      <w:r>
+        <w:t>un</w:t>
+      </w:r>
+      <w:proofErr w:type="gramEnd"/>
+      <w:r>
+        <w:t xml:space="preserve"> numar aleator este cu adevarat aleator sau mai putin aleator, avem nevoie de o suita de teste care sa ne ajute sa decidem acest lucru. Pentru asta avem doua tipuri de teste: teste empirice si teste teoretice.</w:t>
       </w:r>
     </w:p>
     <w:p>
@@ -359,10 +575,18 @@
         <w:t xml:space="preserve"> de un generator de numere aleatoare si </w:t>
       </w:r>
       <w:r>
-        <w:t xml:space="preserve">nu necesita </w:t>
-      </w:r>
-      <w:r>
-        <w:t xml:space="preserve"> nicio cunostinta despre modul in care au fost generate numerele aleatoare.</w:t>
+        <w:t xml:space="preserve">nu </w:t>
+      </w:r>
+      <w:proofErr w:type="gramStart"/>
+      <w:r>
+        <w:t xml:space="preserve">necesita </w:t>
+      </w:r>
+      <w:r>
+        <w:t xml:space="preserve"> nicio</w:t>
+      </w:r>
+      <w:proofErr w:type="gramEnd"/>
+      <w:r>
+        <w:t xml:space="preserve"> cunostinta despre modul in care au fost generate numerele aleatoare.</w:t>
       </w:r>
       <w:r>
         <w:t xml:space="preserve"> Dupa cum spune si numele lor aceste teste nu au niciun fel de substrat teoretic ci sunt bazate numai pe date furnizate in urma unor experimente.</w:t>
@@ -370,10 +594,18 @@
     </w:p>
     <w:p>
       <w:r>
-        <w:t xml:space="preserve">Testele teoretice </w:t>
-      </w:r>
-      <w:r>
-        <w:t>, care sunt mai bune atunci can</w:t>
+        <w:t xml:space="preserve">Testele </w:t>
+      </w:r>
+      <w:proofErr w:type="gramStart"/>
+      <w:r>
+        <w:t xml:space="preserve">teoretice </w:t>
+      </w:r>
+      <w:r>
+        <w:t>,</w:t>
+      </w:r>
+      <w:proofErr w:type="gramEnd"/>
+      <w:r>
+        <w:t xml:space="preserve"> care sunt mai bune atunci can</w:t>
       </w:r>
       <w:r>
         <w:t>d</w:t>
@@ -411,24 +643,48 @@
         <w:t>2</w:t>
       </w:r>
       <w:r>
-        <w:t>) a fost initial publicat in anul 1900 de catre Karl Pearson.[1]</w:t>
-      </w:r>
-    </w:p>
-    <w:p>
-      <w:r>
-        <w:t>Pentru a explica cat mai bine modul de testare am sa folosesc acelasi exemplu dat de Knuth in cartea sa The Art of Computer Programming [2] si anume, sa presupunem ca avem sarcina de arunca doua zaruri, atunci avem:</w:t>
+        <w:t>) a fost initial publicat in anul 1900 de catre Karl Pearson</w:t>
+      </w:r>
+      <w:proofErr w:type="gramStart"/>
+      <w:r>
+        <w:t>.[</w:t>
+      </w:r>
+      <w:proofErr w:type="gramEnd"/>
+      <w:r>
+        <w:t>1]</w:t>
+      </w:r>
+    </w:p>
+    <w:p>
+      <w:r>
+        <w:t xml:space="preserve">Pentru </w:t>
+      </w:r>
+      <w:proofErr w:type="gramStart"/>
+      <w:r>
+        <w:t>a</w:t>
+      </w:r>
+      <w:proofErr w:type="gramEnd"/>
+      <w:r>
+        <w:t xml:space="preserve"> explica cat mai bine modul de testare am sa folosesc acelasi exemplu dat de Knuth in cartea sa The Art of Computer Programming [2] si anume, sa presupunem ca avem sarcina de arunca doua zaruri, atunci avem:</w:t>
       </w:r>
     </w:p>
     <w:p>
       <w:r>
         <w:tab/>
-        <w:t>Valorile lui s</w:t>
+        <w:t xml:space="preserve">Valorile lui </w:t>
+      </w:r>
+      <w:proofErr w:type="gramStart"/>
+      <w:r>
+        <w:t>s</w:t>
       </w:r>
       <w:r>
         <w:t xml:space="preserve"> </w:t>
       </w:r>
       <w:r>
-        <w:t xml:space="preserve"> = </w:t>
+        <w:t xml:space="preserve"> =</w:t>
+      </w:r>
+      <w:proofErr w:type="gramEnd"/>
+      <w:r>
+        <w:t xml:space="preserve"> </w:t>
       </w:r>
       <w:r>
         <w:tab/>
@@ -884,20 +1140,48 @@
         <w:rPr>
           <w:rFonts w:eastAsiaTheme="minorEastAsia"/>
         </w:rPr>
-        <w:t xml:space="preserve">Pentru a explica valorile de mai sus avem de exemplu valoarea 4 care poate fi obtinuta aruncand cu zarul si obtinand 1 si 3, 2 si2, 3 si 1. Numarulor total de valori care pot fi optinute este egal cu 36(6x6) asadar probabilitatea ca sa obtinem o valoare de 4 este de 3/36=1/12. </w:t>
-      </w:r>
-    </w:p>
-    <w:p>
-      <w:pPr>
-        <w:rPr>
-          <w:rFonts w:eastAsiaTheme="minorEastAsia"/>
-        </w:rPr>
-      </w:pPr>
-      <w:r>
-        <w:rPr>
-          <w:rFonts w:eastAsiaTheme="minorEastAsia"/>
-        </w:rPr>
-        <w:t>Daca aruncam cu zarul de n ori, ar trebui sa obtinem valoarea s de np</w:t>
+        <w:t xml:space="preserve">Pentru a explica valorile de mai sus avem de exemplu valoarea 4 care poate fi obtinuta aruncand cu zarul si obtinand 1 si 3, 2 si2, 3 si 1. Numarulor total de valori care pot fi optinute </w:t>
+      </w:r>
+      <w:proofErr w:type="gramStart"/>
+      <w:r>
+        <w:rPr>
+          <w:rFonts w:eastAsiaTheme="minorEastAsia"/>
+        </w:rPr>
+        <w:t>este</w:t>
+      </w:r>
+      <w:proofErr w:type="gramEnd"/>
+      <w:r>
+        <w:rPr>
+          <w:rFonts w:eastAsiaTheme="minorEastAsia"/>
+        </w:rPr>
+        <w:t xml:space="preserve"> egal cu 36(6x6) asadar probabilitatea ca sa obtinem o valoare de 4 este de 3/36=1/12. </w:t>
+      </w:r>
+    </w:p>
+    <w:p>
+      <w:pPr>
+        <w:rPr>
+          <w:rFonts w:eastAsiaTheme="minorEastAsia"/>
+        </w:rPr>
+      </w:pPr>
+      <w:r>
+        <w:rPr>
+          <w:rFonts w:eastAsiaTheme="minorEastAsia"/>
+        </w:rPr>
+        <w:t xml:space="preserve">Daca aruncam cu zarul de n ori, ar trebui </w:t>
+      </w:r>
+      <w:proofErr w:type="gramStart"/>
+      <w:r>
+        <w:rPr>
+          <w:rFonts w:eastAsiaTheme="minorEastAsia"/>
+        </w:rPr>
+        <w:t>sa</w:t>
+      </w:r>
+      <w:proofErr w:type="gramEnd"/>
+      <w:r>
+        <w:rPr>
+          <w:rFonts w:eastAsiaTheme="minorEastAsia"/>
+        </w:rPr>
+        <w:t xml:space="preserve"> obtinem valoarea s de np</w:t>
       </w:r>
       <w:r>
         <w:rPr>
@@ -936,7 +1220,15 @@
     <w:p>
       <w:r>
         <w:lastRenderedPageBreak/>
-        <w:t xml:space="preserve">Valorile lui s  = </w:t>
+        <w:t xml:space="preserve">Valorile lui </w:t>
+      </w:r>
+      <w:proofErr w:type="gramStart"/>
+      <w:r>
+        <w:t>s  =</w:t>
+      </w:r>
+      <w:proofErr w:type="gramEnd"/>
+      <w:r>
+        <w:t xml:space="preserve"> </w:t>
       </w:r>
       <w:r>
         <w:tab/>
@@ -960,12 +1252,24 @@
         <w:t xml:space="preserve">=   </w:t>
       </w:r>
       <w:r>
-        <w:t>2     4     10  12  22  29 21  15  14    9      6</w:t>
-      </w:r>
-    </w:p>
-    <w:p>
-      <w:r>
-        <w:t>Valorile asteptate,np</w:t>
+        <w:t xml:space="preserve">2     4     </w:t>
+      </w:r>
+      <w:proofErr w:type="gramStart"/>
+      <w:r>
+        <w:t>10  12</w:t>
+      </w:r>
+      <w:proofErr w:type="gramEnd"/>
+      <w:r>
+        <w:t xml:space="preserve">  22  29 21  15  14    9      6</w:t>
+      </w:r>
+    </w:p>
+    <w:p>
+      <w:r>
+        <w:t>Valorile asteptate</w:t>
+      </w:r>
+      <w:proofErr w:type="gramStart"/>
+      <w:r>
+        <w:t>,np</w:t>
       </w:r>
       <w:r>
         <w:rPr>
@@ -973,6 +1277,7 @@
         </w:rPr>
         <w:t>s</w:t>
       </w:r>
+      <w:proofErr w:type="gramEnd"/>
       <w:r>
         <w:t>=  4     8     12  16  20  24 20  16  12    8      4</w:t>
       </w:r>
@@ -1060,8 +1365,16 @@
         <w:rPr>
           <w:rFonts w:cstheme="minorHAnsi"/>
         </w:rPr>
-        <w:t>Mai trebuie subliniat si faptul ca :</w:t>
-      </w:r>
+        <w:t xml:space="preserve">Mai trebuie subliniat si faptul </w:t>
+      </w:r>
+      <w:proofErr w:type="gramStart"/>
+      <w:r>
+        <w:rPr>
+          <w:rFonts w:cstheme="minorHAnsi"/>
+        </w:rPr>
+        <w:t>ca :</w:t>
+      </w:r>
+      <w:proofErr w:type="gramEnd"/>
     </w:p>
     <w:p>
       <w:pPr>
@@ -1113,7 +1426,21 @@
         <w:rPr>
           <w:rFonts w:cstheme="minorHAnsi"/>
         </w:rPr>
-        <w:t>=n, unde k reprezinta numarul  de categorii</w:t>
+        <w:t xml:space="preserve">=n, unde k reprezinta </w:t>
+      </w:r>
+      <w:proofErr w:type="gramStart"/>
+      <w:r>
+        <w:rPr>
+          <w:rFonts w:cstheme="minorHAnsi"/>
+        </w:rPr>
+        <w:t>numarul  de</w:t>
+      </w:r>
+      <w:proofErr w:type="gramEnd"/>
+      <w:r>
+        <w:rPr>
+          <w:rFonts w:cstheme="minorHAnsi"/>
+        </w:rPr>
+        <w:t xml:space="preserve"> categorii</w:t>
       </w:r>
     </w:p>
     <w:p>
@@ -1192,7 +1519,14 @@
         <w:rPr>
           <w:rFonts w:cstheme="minorHAnsi"/>
         </w:rPr>
-        <w:t xml:space="preserve"> nu va fi niciodata identic cu np</w:t>
+        <w:t xml:space="preserve"> nu va fi niciodata identic cu </w:t>
+      </w:r>
+      <w:proofErr w:type="gramStart"/>
+      <w:r>
+        <w:rPr>
+          <w:rFonts w:cstheme="minorHAnsi"/>
+        </w:rPr>
+        <w:t>np</w:t>
       </w:r>
       <w:r>
         <w:rPr>
@@ -1205,13 +1539,34 @@
         <w:rPr>
           <w:rFonts w:cstheme="minorHAnsi"/>
         </w:rPr>
-        <w:t xml:space="preserve"> . Asadar cum ne putem da seama daca numere generate sunt numere aleatoare “bune” sau “rele”.</w:t>
-      </w:r>
-      <w:r>
-        <w:rPr>
-          <w:rFonts w:cstheme="minorHAnsi"/>
-        </w:rPr>
-        <w:t xml:space="preserve"> Raspunsul dat de chi-square test este unul de natura probabilistica, si anume ca putem sa spunem cat de probabil este unu anume eveniment sa se produca si cat nu.</w:t>
+        <w:t xml:space="preserve"> .</w:t>
+      </w:r>
+      <w:proofErr w:type="gramEnd"/>
+      <w:r>
+        <w:rPr>
+          <w:rFonts w:cstheme="minorHAnsi"/>
+        </w:rPr>
+        <w:t xml:space="preserve"> Asadar cum ne putem da seama daca numere generate sunt numere aleatoare “bune” sau “rele”.</w:t>
+      </w:r>
+      <w:r>
+        <w:rPr>
+          <w:rFonts w:cstheme="minorHAnsi"/>
+        </w:rPr>
+        <w:t xml:space="preserve"> Raspunsul dat de chi-square test </w:t>
+      </w:r>
+      <w:proofErr w:type="gramStart"/>
+      <w:r>
+        <w:rPr>
+          <w:rFonts w:cstheme="minorHAnsi"/>
+        </w:rPr>
+        <w:t>este</w:t>
+      </w:r>
+      <w:proofErr w:type="gramEnd"/>
+      <w:r>
+        <w:rPr>
+          <w:rFonts w:cstheme="minorHAnsi"/>
+        </w:rPr>
+        <w:t xml:space="preserve"> unul de natura probabilistica, si anume ca putem sa spunem cat de probabil este unu anume eveniment sa se produca si cat nu.</w:t>
       </w:r>
     </w:p>
     <w:p>
@@ -1249,7 +1604,14 @@
         <w:rPr>
           <w:rFonts w:cstheme="minorHAnsi"/>
         </w:rPr>
-        <w:t xml:space="preserve"> si np</w:t>
+        <w:t xml:space="preserve"> si </w:t>
+      </w:r>
+      <w:proofErr w:type="gramStart"/>
+      <w:r>
+        <w:rPr>
+          <w:rFonts w:cstheme="minorHAnsi"/>
+        </w:rPr>
+        <w:t>np</w:t>
       </w:r>
       <w:r>
         <w:rPr>
@@ -1262,7 +1624,14 @@
         <w:rPr>
           <w:rFonts w:cstheme="minorHAnsi"/>
         </w:rPr>
-        <w:t xml:space="preserve">  asadar avem:</w:t>
+        <w:t xml:space="preserve">  asadar</w:t>
+      </w:r>
+      <w:proofErr w:type="gramEnd"/>
+      <w:r>
+        <w:rPr>
+          <w:rFonts w:cstheme="minorHAnsi"/>
+        </w:rPr>
+        <w:t xml:space="preserve"> avem:</w:t>
       </w:r>
     </w:p>
     <w:p>
@@ -1276,7 +1645,21 @@
         <w:rPr>
           <w:rFonts w:cstheme="minorHAnsi"/>
         </w:rPr>
-        <w:t>V=(Y</w:t>
+        <w:t>V</w:t>
+      </w:r>
+      <w:proofErr w:type="gramStart"/>
+      <w:r>
+        <w:rPr>
+          <w:rFonts w:cstheme="minorHAnsi"/>
+        </w:rPr>
+        <w:t>=(</w:t>
+      </w:r>
+      <w:proofErr w:type="gramEnd"/>
+      <w:r>
+        <w:rPr>
+          <w:rFonts w:cstheme="minorHAnsi"/>
+        </w:rPr>
+        <w:t>Y</w:t>
       </w:r>
       <w:r>
         <w:rPr>
@@ -1396,11 +1779,47 @@
           <w:rFonts w:cstheme="minorHAnsi"/>
         </w:rPr>
       </w:pPr>
-      <w:r>
-        <w:rPr>
-          <w:rFonts w:cstheme="minorHAnsi"/>
-        </w:rPr>
-        <w:t>Un  set “rau” de date ar duce asadar  la  o valoare relativ mare a lui V, si pentru orice valoarea lui V ne putem intreba “Care este probabilitatea ca V sa fie atat de mare, folosind zaruri adevarate?” Daca aceasta probabilitate este foarte mica, sa zicem 1/100, atunci vom sti ca zarurile adevarte doar 1/100 ar da rezulate atat de departe de numerele asteptate, si am defini limite de suspiciune. Totusi testul ar trebui repetat pentru ca si pana un zar adevarat ar da acele erori 1 la 100.</w:t>
+      <w:proofErr w:type="gramStart"/>
+      <w:r>
+        <w:rPr>
+          <w:rFonts w:cstheme="minorHAnsi"/>
+        </w:rPr>
+        <w:t>Un  set</w:t>
+      </w:r>
+      <w:proofErr w:type="gramEnd"/>
+      <w:r>
+        <w:rPr>
+          <w:rFonts w:cstheme="minorHAnsi"/>
+        </w:rPr>
+        <w:t xml:space="preserve"> “rau” de date ar duce asadar  la  o valoare relativ mare a lui V, si pentru orice valoarea lui V ne putem intreba “Care este probabilitatea ca V sa fie atat de mare, folosind zaruri adevarate?” Daca aceasta probabilitate </w:t>
+      </w:r>
+      <w:proofErr w:type="gramStart"/>
+      <w:r>
+        <w:rPr>
+          <w:rFonts w:cstheme="minorHAnsi"/>
+        </w:rPr>
+        <w:t>este</w:t>
+      </w:r>
+      <w:proofErr w:type="gramEnd"/>
+      <w:r>
+        <w:rPr>
+          <w:rFonts w:cstheme="minorHAnsi"/>
+        </w:rPr>
+        <w:t xml:space="preserve"> foarte mica, sa zicem 1/100, atunci vom sti ca zarurile adevarte doar 1/100 ar da rezulate atat de departe de numerele asteptate, si am defini limite de suspiciune. Totusi testul ar trebui repetat pentru ca si pana </w:t>
+      </w:r>
+      <w:proofErr w:type="gramStart"/>
+      <w:r>
+        <w:rPr>
+          <w:rFonts w:cstheme="minorHAnsi"/>
+        </w:rPr>
+        <w:t>un</w:t>
+      </w:r>
+      <w:proofErr w:type="gramEnd"/>
+      <w:r>
+        <w:rPr>
+          <w:rFonts w:cstheme="minorHAnsi"/>
+        </w:rPr>
+        <w:t xml:space="preserve"> zar adevarat ar da acele erori 1 la 100.</w:t>
       </w:r>
     </w:p>
     <w:p>
@@ -1580,7 +1999,21 @@
         <w:rPr>
           <w:rFonts w:eastAsiaTheme="minorEastAsia"/>
         </w:rPr>
-        <w:t xml:space="preserve">Dupa cum spuneam acesta este un test probabilistic asadar, avem un tabel de referinta obtinut in urma </w:t>
+        <w:t xml:space="preserve">Dupa cum spuneam acesta </w:t>
+      </w:r>
+      <w:proofErr w:type="gramStart"/>
+      <w:r>
+        <w:rPr>
+          <w:rFonts w:eastAsiaTheme="minorEastAsia"/>
+        </w:rPr>
+        <w:t>este</w:t>
+      </w:r>
+      <w:proofErr w:type="gramEnd"/>
+      <w:r>
+        <w:rPr>
+          <w:rFonts w:eastAsiaTheme="minorEastAsia"/>
+        </w:rPr>
+        <w:t xml:space="preserve"> un test probabilistic asadar, avem un tabel de referinta obtinut in urma </w:t>
       </w:r>
       <w:r>
         <w:rPr>
@@ -1628,7 +2061,7 @@
                     <pic:cNvPicPr/>
                   </pic:nvPicPr>
                   <pic:blipFill>
-                    <a:blip r:embed="rId5">
+                    <a:blip r:embed="rId4">
                       <a:extLst>
                         <a:ext uri="{28A0092B-C50C-407E-A947-70E740481C1C}">
                           <a14:useLocalDpi xmlns:a14="http://schemas.microsoft.com/office/drawing/2010/main" val="0"/>
@@ -1666,7 +2099,15 @@
     <w:p>
       <w:r>
         <w:lastRenderedPageBreak/>
-        <w:t>Avand o valoare V, cum ne dam seama daca numere aleatoare generate de noi sunt bune sau sunt rele? Tabelul 1 ne ajuta sa facem asta. Fiecare linie are definiata o valoare v care reprezinta k-1, cu unu mai putin decat numarul de categorii. Comparati V cu intrarea din tabel, de exemplu, daca aveti 9 categorii, k=9(v=k-1=8), atunci avem la  99% 20.09 ceea ce inseamna ca V&lt;20.09 in aproximativ 99% din cazuri si ne asteptam ca</w:t>
+        <w:t xml:space="preserve">Avand o valoare V, cum ne dam seama daca numere aleatoare generate de noi sunt bune sau sunt rele? Tabelul 1 ne ajuta </w:t>
+      </w:r>
+      <w:proofErr w:type="gramStart"/>
+      <w:r>
+        <w:t>sa</w:t>
+      </w:r>
+      <w:proofErr w:type="gramEnd"/>
+      <w:r>
+        <w:t xml:space="preserve"> facem asta. Fiecare linie are definiata o valoare v care reprezinta k-1, cu unu mai putin decat numarul de categorii. Comparati V cu intrarea din tabel, de exemplu, daca aveti 9 categorii, k=9(v=k-1=8), atunci avem la  99% 20.09 ceea ce inseamna ca V&lt;20.09 in aproximativ 99% din cazuri si ne asteptam ca</w:t>
       </w:r>
       <w:r>
         <w:t xml:space="preserve"> V&gt;20.09  doar in 1% din cazuri. De mentionat faptul ca testul  chi-square ofera doar probabilitati aproximative cu toate acestea</w:t>
@@ -1681,12 +2122,28 @@
     <w:p/>
     <w:p>
       <w:r>
-        <w:t>Pentru a sumariza testul chi-square: este nevoie sa avemin fiecare categorie cel putin 5 observatii. Se calculeaza V, in functie de gradul de libertate(v=k-1) ne uitam in tabelul 1 si daca V este mai mic de 1% sau mai mare de 99% respingem secventa ca nefiind destul de random. Daca V este intre 1% si 5% sau intre 99% si 95% atunci numerele sunt suspecte. Daca V este intre 5% si 10% sau intre 90% si 95% aunci numere sunt aproape suspecte .  In rest numerele sunt suficient de aleatoare.</w:t>
-      </w:r>
-    </w:p>
-    <w:p>
-      <w:r>
-        <w:t>Testul chi-squere este de obicei efectuau de cel putin 3 ori pe seturi de dat</w:t>
+        <w:t xml:space="preserve">Pentru a sumariza testul chi-square: </w:t>
+      </w:r>
+      <w:proofErr w:type="gramStart"/>
+      <w:r>
+        <w:t>este</w:t>
+      </w:r>
+      <w:proofErr w:type="gramEnd"/>
+      <w:r>
+        <w:t xml:space="preserve"> nevoie sa avemin fiecare categorie cel putin 5 observatii. Se calculeaza V, in functie de gradul de libertate(v=k-1) ne uitam in tabelul 1 si daca V este mai mic de 1% sau mai mare de 99% respingem secventa ca nefiind destul de random. Daca V este intre 1% si 5% sau intre 99% si 95% atunci numerele sunt suspecte. Daca V este intre 5% si 10% sau intre 90% si 95% aunci numere sunt aproape suspecte .  In rest numerele sunt suficient de aleatoare.</w:t>
+      </w:r>
+    </w:p>
+    <w:p>
+      <w:r>
+        <w:t xml:space="preserve">Testul chi-squere </w:t>
+      </w:r>
+      <w:proofErr w:type="gramStart"/>
+      <w:r>
+        <w:t>este</w:t>
+      </w:r>
+      <w:proofErr w:type="gramEnd"/>
+      <w:r>
+        <w:t xml:space="preserve"> de obicei efectuau de cel putin 3 ori pe seturi de dat</w:t>
       </w:r>
       <w:r>
         <w:t>e diferite, si daca celputin 2 din cele 3 sunt suspecte atunci ele sunt declarate ca fiind insuficient de aleatoare.</w:t>
@@ -1720,7 +2177,15 @@
     </w:p>
     <w:p>
       <w:r>
-        <w:t xml:space="preserve">Pentru a intelege testul lui </w:t>
+        <w:t xml:space="preserve">Pentru </w:t>
+      </w:r>
+      <w:proofErr w:type="gramStart"/>
+      <w:r>
+        <w:t>a</w:t>
+      </w:r>
+      <w:proofErr w:type="gramEnd"/>
+      <w:r>
+        <w:t xml:space="preserve"> intelege testul lui </w:t>
       </w:r>
       <w:r>
         <w:t>Kolmogorov-Smirnov</w:t>
@@ -1731,7 +2196,11 @@
     </w:p>
     <w:p>
       <w:r>
-        <w:t>Avand variabila aleatoarea X avem functia cumulativa distribuita (fcd)F</w:t>
+        <w:t>Avand variabila aleatoarea X avem functia cumulativa distribuita (fcd</w:t>
+      </w:r>
+      <w:proofErr w:type="gramStart"/>
+      <w:r>
+        <w:t>)F</w:t>
       </w:r>
       <w:r>
         <w:rPr>
@@ -1739,6 +2208,7 @@
         </w:rPr>
         <w:t>c</w:t>
       </w:r>
+      <w:proofErr w:type="gramEnd"/>
       <w:r>
         <w:t>(x) definita dupa cum urmeaza:</w:t>
       </w:r>
@@ -1760,7 +2230,15 @@
         <w:t>X</w:t>
       </w:r>
       <w:r>
-        <w:t>(x)=probabilitatea ca (X</w:t>
+        <w:t>(x</w:t>
+      </w:r>
+      <w:proofErr w:type="gramStart"/>
+      <w:r>
+        <w:t>)=</w:t>
+      </w:r>
+      <w:proofErr w:type="gramEnd"/>
+      <w:r>
+        <w:t>probabilitatea ca (X</w:t>
       </w:r>
       <w:r>
         <w:rPr>
@@ -2015,13 +2493,41 @@
         <w:rPr>
           <w:rFonts w:eastAsiaTheme="minorEastAsia"/>
         </w:rPr>
-        <w:t>(x) masurand diferenta  dintre cele doua functii dstribuite.</w:t>
-      </w:r>
-      <w:r>
-        <w:rPr>
-          <w:rFonts w:eastAsiaTheme="minorEastAsia"/>
-        </w:rPr>
-        <w:t xml:space="preserve"> Cand n este suficient de mare , ne asteptam ca cele doua functii sa fie similare daca secventa pe care o examinam este intradevar aleatoare. Avem asadar urmatoarea statistica:</w:t>
+        <w:t xml:space="preserve">(x) masurand </w:t>
+      </w:r>
+      <w:proofErr w:type="gramStart"/>
+      <w:r>
+        <w:rPr>
+          <w:rFonts w:eastAsiaTheme="minorEastAsia"/>
+        </w:rPr>
+        <w:t>diferenta  dintre</w:t>
+      </w:r>
+      <w:proofErr w:type="gramEnd"/>
+      <w:r>
+        <w:rPr>
+          <w:rFonts w:eastAsiaTheme="minorEastAsia"/>
+        </w:rPr>
+        <w:t xml:space="preserve"> cele doua functii dstribuite.</w:t>
+      </w:r>
+      <w:r>
+        <w:rPr>
+          <w:rFonts w:eastAsiaTheme="minorEastAsia"/>
+        </w:rPr>
+        <w:t xml:space="preserve"> Cand n este suficient de </w:t>
+      </w:r>
+      <w:proofErr w:type="gramStart"/>
+      <w:r>
+        <w:rPr>
+          <w:rFonts w:eastAsiaTheme="minorEastAsia"/>
+        </w:rPr>
+        <w:t>mare ,</w:t>
+      </w:r>
+      <w:proofErr w:type="gramEnd"/>
+      <w:r>
+        <w:rPr>
+          <w:rFonts w:eastAsiaTheme="minorEastAsia"/>
+        </w:rPr>
+        <w:t xml:space="preserve"> ne asteptam ca cele doua functii sa fie similare daca secventa pe care o examinam este intradevar aleatoare. Avem asadar urmatoarea statistica:</w:t>
       </w:r>
     </w:p>
     <w:p>
@@ -2063,11 +2569,19 @@
         </w:rPr>
         <w:t>√</w:t>
       </w:r>
-      <w:r>
-        <w:rPr>
-          <w:rFonts w:eastAsiaTheme="minorEastAsia"/>
-        </w:rPr>
-        <w:t>nmax((F</w:t>
+      <w:proofErr w:type="gramStart"/>
+      <w:r>
+        <w:rPr>
+          <w:rFonts w:eastAsiaTheme="minorEastAsia"/>
+        </w:rPr>
+        <w:t>nmax(</w:t>
+      </w:r>
+      <w:proofErr w:type="gramEnd"/>
+      <w:r>
+        <w:rPr>
+          <w:rFonts w:eastAsiaTheme="minorEastAsia"/>
+        </w:rPr>
+        <w:t>(F</w:t>
       </w:r>
       <w:r>
         <w:rPr>
@@ -2153,11 +2667,19 @@
         </w:rPr>
         <w:t>√</w:t>
       </w:r>
-      <w:r>
-        <w:rPr>
-          <w:rFonts w:eastAsiaTheme="minorEastAsia"/>
-        </w:rPr>
-        <w:t>nmax((F</w:t>
+      <w:proofErr w:type="gramStart"/>
+      <w:r>
+        <w:rPr>
+          <w:rFonts w:eastAsiaTheme="minorEastAsia"/>
+        </w:rPr>
+        <w:t>nmax(</w:t>
+      </w:r>
+      <w:proofErr w:type="gramEnd"/>
+      <w:r>
+        <w:rPr>
+          <w:rFonts w:eastAsiaTheme="minorEastAsia"/>
+        </w:rPr>
+        <w:t>(F</w:t>
       </w:r>
       <w:r>
         <w:rPr>
@@ -2214,7 +2736,21 @@
         <w:rPr>
           <w:rFonts w:eastAsiaTheme="minorEastAsia"/>
         </w:rPr>
-        <w:t>Aceste statistici se folosesc la fel ca testul chi-squer, comparand valorile optinute cu un tabel de referinta.</w:t>
+        <w:t xml:space="preserve">Aceste statistici se folosesc la fel ca testul chi-squer, comparand valorile optinute cu </w:t>
+      </w:r>
+      <w:proofErr w:type="gramStart"/>
+      <w:r>
+        <w:rPr>
+          <w:rFonts w:eastAsiaTheme="minorEastAsia"/>
+        </w:rPr>
+        <w:t>un</w:t>
+      </w:r>
+      <w:proofErr w:type="gramEnd"/>
+      <w:r>
+        <w:rPr>
+          <w:rFonts w:eastAsiaTheme="minorEastAsia"/>
+        </w:rPr>
+        <w:t xml:space="preserve"> tabel de referinta.</w:t>
       </w:r>
     </w:p>
     <w:p>
@@ -2253,7 +2789,7 @@
                     <pic:cNvPicPr/>
                   </pic:nvPicPr>
                   <pic:blipFill>
-                    <a:blip r:embed="rId6">
+                    <a:blip r:embed="rId5">
                       <a:extLst>
                         <a:ext uri="{28A0092B-C50C-407E-A947-70E740481C1C}">
                           <a14:useLocalDpi xmlns:a14="http://schemas.microsoft.com/office/drawing/2010/main" val="0"/>
@@ -2286,7 +2822,23 @@
     <w:p>
       <w:r>
         <w:lastRenderedPageBreak/>
-        <w:t>Acest tabel se foloseste exact ca tabelul1,diferenta este ca acesta nu ofera doar o aproximare si valori exacte.  De exemplu probabilitatea este ca 75% ca K</w:t>
+        <w:t>Acest tabel se foloseste exact ca tabelul1</w:t>
+      </w:r>
+      <w:proofErr w:type="gramStart"/>
+      <w:r>
+        <w:t>,diferenta</w:t>
+      </w:r>
+      <w:proofErr w:type="gramEnd"/>
+      <w:r>
+        <w:t xml:space="preserve"> este ca acesta nu ofera doar o aproximare si valori exacte.  De exemplu probabilitatea </w:t>
+      </w:r>
+      <w:proofErr w:type="gramStart"/>
+      <w:r>
+        <w:t>este</w:t>
+      </w:r>
+      <w:proofErr w:type="gramEnd"/>
+      <w:r>
+        <w:t xml:space="preserve"> ca 75% ca K</w:t>
       </w:r>
       <w:r>
         <w:rPr>
@@ -2315,7 +2867,15 @@
         <w:t>2</w:t>
       </w:r>
       <w:r>
-        <w:t xml:space="preserve"> pentru a duce la o mai buna procedura . O diferenta importanta intre teste KS si teste chi-squere este aceea ca testele KS snt aplicabile doar pe distributii fara </w:t>
+        <w:t xml:space="preserve"> pentru a duce la o mai buna </w:t>
+      </w:r>
+      <w:proofErr w:type="gramStart"/>
+      <w:r>
+        <w:t>procedura .</w:t>
+      </w:r>
+      <w:proofErr w:type="gramEnd"/>
+      <w:r>
+        <w:t xml:space="preserve"> O diferenta importanta intre teste KS si teste chi-squere este aceea ca testele KS snt aplicabile doar pe distributii fara </w:t>
       </w:r>
       <w:r>
         <w:t>continue, fara niciu fel de discontinuitate, in timp ce X</w:t>
@@ -2355,7 +2915,15 @@
     </w:p>
     <w:p>
       <w:r>
-        <w:t>Fiecare test este aplicat pe o secventa  (U</w:t>
+        <w:t xml:space="preserve">Fiecare test este aplicat pe o </w:t>
+      </w:r>
+      <w:proofErr w:type="gramStart"/>
+      <w:r>
+        <w:t>secventa  (</w:t>
+      </w:r>
+      <w:proofErr w:type="gramEnd"/>
+      <w:r>
+        <w:t>U</w:t>
       </w:r>
       <w:r>
         <w:rPr>
@@ -2395,8 +2963,13 @@
         </w:rPr>
         <w:t>n</w:t>
       </w:r>
-      <w:r>
-        <w:t>)=Y</w:t>
+      <w:proofErr w:type="gramStart"/>
+      <w:r>
+        <w:t>)=</w:t>
+      </w:r>
+      <w:proofErr w:type="gramEnd"/>
+      <w:r>
+        <w:t>Y</w:t>
       </w:r>
       <w:r>
         <w:rPr>
@@ -2427,8 +3000,13 @@
         </w:rPr>
         <w:t>n</w:t>
       </w:r>
-      <w:r>
-        <w:t>=[dU</w:t>
+      <w:proofErr w:type="gramStart"/>
+      <w:r>
+        <w:t>=[</w:t>
+      </w:r>
+      <w:proofErr w:type="gramEnd"/>
+      <w:r>
+        <w:t>dU</w:t>
       </w:r>
       <w:r>
         <w:rPr>
@@ -2457,7 +3035,19 @@
     </w:p>
     <w:p>
       <w:r>
-        <w:t>Pentru a putea aplica acest test, secventa trebuie sa fie uniform distribuita.  Exista doua metode de a aplica acest test, una folosind KS si una folosind testul X</w:t>
+        <w:t xml:space="preserve">Pentru a putea aplica acest test, secventa trebuie </w:t>
+      </w:r>
+      <w:proofErr w:type="gramStart"/>
+      <w:r>
+        <w:t>sa</w:t>
+      </w:r>
+      <w:proofErr w:type="gramEnd"/>
+      <w:r>
+        <w:t xml:space="preserve"> fie uniform distribuita.  Exista doua metode de a aplica acest test, una folosind KS si una folosind testul </w:t>
+      </w:r>
+      <w:proofErr w:type="gramStart"/>
+      <w:r>
+        <w:t>X</w:t>
       </w:r>
       <w:r>
         <w:rPr>
@@ -2466,7 +3056,19 @@
         <w:t xml:space="preserve">2 </w:t>
       </w:r>
       <w:r>
-        <w:t xml:space="preserve">. In esenta testul spune ca daca avem o secventa de numere aleatoare de 1 si 0 , ne asteptam sa avem acelasi numar de 0 ca si de 1. </w:t>
+        <w:t>.</w:t>
+      </w:r>
+      <w:proofErr w:type="gramEnd"/>
+      <w:r>
+        <w:t xml:space="preserve"> In esenta testul spune ca daca avem o secventa de numere aleatoare de 1 si </w:t>
+      </w:r>
+      <w:proofErr w:type="gramStart"/>
+      <w:r>
+        <w:t>0 ,</w:t>
+      </w:r>
+      <w:proofErr w:type="gramEnd"/>
+      <w:r>
+        <w:t xml:space="preserve"> ne asteptam sa avem acelasi numar de 0 ca si de 1. </w:t>
       </w:r>
     </w:p>
     <w:p>
@@ -2486,7 +3088,15 @@
     </w:p>
     <w:p>
       <w:r>
-        <w:t>Testul equidistribuit verifica daca un anume numar dintr-o secventa apare de mai multe ori decat ar trebui , dar ar trebui sa stim si daca o anumita secventa sau pereche  de numere este uniform distribuita.</w:t>
+        <w:t xml:space="preserve">Testul equidistribuit verifica daca un anume numar dintr-o secventa apare de mai multe ori decat ar </w:t>
+      </w:r>
+      <w:proofErr w:type="gramStart"/>
+      <w:r>
+        <w:t>trebui ,</w:t>
+      </w:r>
+      <w:proofErr w:type="gramEnd"/>
+      <w:r>
+        <w:t xml:space="preserve"> dar ar trebui sa stim si daca o anumita secventa sau pereche  de numere este uniform distribuita.</w:t>
       </w:r>
     </w:p>
     <w:p>
@@ -2502,7 +3112,14 @@
         <w:rPr>
           <w:vertAlign w:val="subscript"/>
         </w:rPr>
-        <w:t>2j+,</w:t>
+        <w:t>2j+</w:t>
+      </w:r>
+      <w:proofErr w:type="gramStart"/>
+      <w:r>
+        <w:rPr>
+          <w:vertAlign w:val="subscript"/>
+        </w:rPr>
+        <w:t>,</w:t>
       </w:r>
       <w:r>
         <w:t>Y</w:t>
@@ -2511,10 +3128,25 @@
         <w:rPr>
           <w:vertAlign w:val="subscript"/>
         </w:rPr>
-        <w:t>2j+1</w:t>
-      </w:r>
-      <w:r>
-        <w:t>)=(q,r)  pentru 0</w:t>
+        <w:t>2j</w:t>
+      </w:r>
+      <w:proofErr w:type="gramEnd"/>
+      <w:r>
+        <w:rPr>
+          <w:vertAlign w:val="subscript"/>
+        </w:rPr>
+        <w:t>+1</w:t>
+      </w:r>
+      <w:r>
+        <w:t>)</w:t>
+      </w:r>
+      <w:proofErr w:type="gramStart"/>
+      <w:r>
+        <w:t>=(</w:t>
+      </w:r>
+      <w:proofErr w:type="gramEnd"/>
+      <w:r>
+        <w:t>q,r)  pentru 0</w:t>
       </w:r>
       <w:r>
         <w:rPr>
@@ -2528,7 +3160,15 @@
     </w:p>
     <w:p>
       <w:r>
-        <w:t>Calculul ar trebui facut pentru orice pereche (q,r). Avem astfel d</w:t>
+        <w:t>Calculul ar trebui facut pentru orice pereche (q</w:t>
+      </w:r>
+      <w:proofErr w:type="gramStart"/>
+      <w:r>
+        <w:t>,r</w:t>
+      </w:r>
+      <w:proofErr w:type="gramEnd"/>
+      <w:r>
+        <w:t>). Avem astfel d</w:t>
       </w:r>
       <w:r>
         <w:rPr>
@@ -2569,7 +3209,15 @@
     </w:p>
     <w:p>
       <w:r>
-        <w:t xml:space="preserve">Aceasta metoda poate fi generalizata si pentru triplete, quadruple,etc.  </w:t>
+        <w:t>Aceasta metoda poate fi generalizata si pentru triplete, quadruple</w:t>
+      </w:r>
+      <w:proofErr w:type="gramStart"/>
+      <w:r>
+        <w:t>,etc</w:t>
+      </w:r>
+      <w:proofErr w:type="gramEnd"/>
+      <w:r>
+        <w:t xml:space="preserve">.  </w:t>
       </w:r>
     </w:p>
     <w:p>
@@ -2589,7 +3237,15 @@
     </w:p>
     <w:p>
       <w:r>
-        <w:t>Gap test masoara care este distantele dintre doua aparitii ale lui U</w:t>
+        <w:t xml:space="preserve">Gap test masoara care </w:t>
+      </w:r>
+      <w:proofErr w:type="gramStart"/>
+      <w:r>
+        <w:t>este</w:t>
+      </w:r>
+      <w:proofErr w:type="gramEnd"/>
+      <w:r>
+        <w:t xml:space="preserve"> distantele dintre doua aparitii ale lui U</w:t>
       </w:r>
       <w:r>
         <w:rPr>
@@ -2608,12 +3264,25 @@
     </w:p>
     <w:p>
       <w:r>
-        <w:t>G1.[Initializare]  Set j &lt;- -1, s &lt;- 0,  and set COUNT[r] &lt;-0 for 0&lt;=r&lt;=t</w:t>
-      </w:r>
-    </w:p>
-    <w:p>
-      <w:r>
-        <w:t>G2[Set r zero] Set r &lt;- 0.</w:t>
+        <w:t>G1</w:t>
+      </w:r>
+      <w:proofErr w:type="gramStart"/>
+      <w:r>
+        <w:t>.[</w:t>
+      </w:r>
+      <w:proofErr w:type="gramEnd"/>
+      <w:r>
+        <w:t>Initializare]  Set j &lt;- -1, s &lt;- 0,  and set COUNT[r] &lt;-0 for 0&lt;=r&lt;=t</w:t>
+      </w:r>
+    </w:p>
+    <w:p>
+      <w:proofErr w:type="gramStart"/>
+      <w:r>
+        <w:t>G2[</w:t>
+      </w:r>
+      <w:proofErr w:type="gramEnd"/>
+      <w:r>
+        <w:t>Set r zero] Set r &lt;- 0.</w:t>
       </w:r>
     </w:p>
     <w:p>
@@ -2732,7 +3401,35 @@
         <w:rPr>
           <w:rFonts w:cstheme="minorHAnsi"/>
         </w:rPr>
-        <w:t>G4.[Increase r.] Increase  r by 1, and retur to step G3.</w:t>
+        <w:t>G4</w:t>
+      </w:r>
+      <w:proofErr w:type="gramStart"/>
+      <w:r>
+        <w:rPr>
+          <w:rFonts w:cstheme="minorHAnsi"/>
+        </w:rPr>
+        <w:t>.[</w:t>
+      </w:r>
+      <w:proofErr w:type="gramEnd"/>
+      <w:r>
+        <w:rPr>
+          <w:rFonts w:cstheme="minorHAnsi"/>
+        </w:rPr>
+        <w:t xml:space="preserve">Increase r.] </w:t>
+      </w:r>
+      <w:proofErr w:type="gramStart"/>
+      <w:r>
+        <w:rPr>
+          <w:rFonts w:cstheme="minorHAnsi"/>
+        </w:rPr>
+        <w:t>Increase  r</w:t>
+      </w:r>
+      <w:proofErr w:type="gramEnd"/>
+      <w:r>
+        <w:rPr>
+          <w:rFonts w:cstheme="minorHAnsi"/>
+        </w:rPr>
+        <w:t xml:space="preserve"> by 1, and retur to step G3.</w:t>
       </w:r>
     </w:p>
     <w:p>
@@ -2746,40 +3443,82 @@
           <w:rFonts w:cstheme="minorHAnsi"/>
         </w:rPr>
         <w:lastRenderedPageBreak/>
-        <w:t>G5.[Recorde gap length.] (A gap of length r has now been found.) If r≥t, increase COUNT[t] by 1, otherwise increase COUNT[r] by 1.</w:t>
-      </w:r>
-    </w:p>
-    <w:p>
-      <w:pPr>
-        <w:rPr>
-          <w:rFonts w:cstheme="minorHAnsi"/>
-        </w:rPr>
-      </w:pPr>
-      <w:r>
-        <w:rPr>
-          <w:rFonts w:cstheme="minorHAnsi"/>
-        </w:rPr>
-        <w:t>G6.[n gaps found?] Increase s by 1. If s&lt;n, return to step G2.</w:t>
-      </w:r>
-    </w:p>
-    <w:p>
-      <w:pPr>
-        <w:rPr>
-          <w:rFonts w:cstheme="minorHAnsi"/>
-        </w:rPr>
-      </w:pPr>
-    </w:p>
-    <w:p>
-      <w:pPr>
-        <w:rPr>
-          <w:rFonts w:cstheme="minorHAnsi"/>
-        </w:rPr>
-      </w:pPr>
-      <w:r>
-        <w:rPr>
-          <w:rFonts w:cstheme="minorHAnsi"/>
-        </w:rPr>
-        <w:t>Dupa ce se efectueaza acest algoritm, se aplica chi-square test pe k=t+1 valori dn COUNT[0],COUNT[1],...COUNT[t] folosind proba</w:t>
+        <w:t>G5</w:t>
+      </w:r>
+      <w:proofErr w:type="gramStart"/>
+      <w:r>
+        <w:rPr>
+          <w:rFonts w:cstheme="minorHAnsi"/>
+        </w:rPr>
+        <w:t>.[</w:t>
+      </w:r>
+      <w:proofErr w:type="gramEnd"/>
+      <w:r>
+        <w:rPr>
+          <w:rFonts w:cstheme="minorHAnsi"/>
+        </w:rPr>
+        <w:t>Recorde gap length.] (A gap of length r has now been found.) If r≥t, increase COUNT[t] by 1, otherwise increase COUNT[r] by 1.</w:t>
+      </w:r>
+    </w:p>
+    <w:p>
+      <w:pPr>
+        <w:rPr>
+          <w:rFonts w:cstheme="minorHAnsi"/>
+        </w:rPr>
+      </w:pPr>
+      <w:r>
+        <w:rPr>
+          <w:rFonts w:cstheme="minorHAnsi"/>
+        </w:rPr>
+        <w:t>G6</w:t>
+      </w:r>
+      <w:proofErr w:type="gramStart"/>
+      <w:r>
+        <w:rPr>
+          <w:rFonts w:cstheme="minorHAnsi"/>
+        </w:rPr>
+        <w:t>.[</w:t>
+      </w:r>
+      <w:proofErr w:type="gramEnd"/>
+      <w:r>
+        <w:rPr>
+          <w:rFonts w:cstheme="minorHAnsi"/>
+        </w:rPr>
+        <w:t>n gaps found?] Increase s by 1. If s&lt;n, return to step G2.</w:t>
+      </w:r>
+    </w:p>
+    <w:p>
+      <w:pPr>
+        <w:rPr>
+          <w:rFonts w:cstheme="minorHAnsi"/>
+        </w:rPr>
+      </w:pPr>
+    </w:p>
+    <w:p>
+      <w:pPr>
+        <w:rPr>
+          <w:rFonts w:cstheme="minorHAnsi"/>
+        </w:rPr>
+      </w:pPr>
+      <w:r>
+        <w:rPr>
+          <w:rFonts w:cstheme="minorHAnsi"/>
+        </w:rPr>
+        <w:t xml:space="preserve">Dupa ce se efectueaza acest algoritm, se aplica chi-square test pe k=t+1 valori dn </w:t>
+      </w:r>
+      <w:proofErr w:type="gramStart"/>
+      <w:r>
+        <w:rPr>
+          <w:rFonts w:cstheme="minorHAnsi"/>
+        </w:rPr>
+        <w:t>COUNT[</w:t>
+      </w:r>
+      <w:proofErr w:type="gramEnd"/>
+      <w:r>
+        <w:rPr>
+          <w:rFonts w:cstheme="minorHAnsi"/>
+        </w:rPr>
+        <w:t>0],COUNT[1],...COUNT[t] folosind proba</w:t>
       </w:r>
       <w:r>
         <w:rPr>
@@ -2798,7 +3537,21 @@
         <w:rPr>
           <w:rFonts w:cstheme="minorHAnsi"/>
         </w:rPr>
-        <w:t>p0=p, p1=p(1-p), p2=p(1-p)</w:t>
+        <w:t>p0=p, p1=</w:t>
+      </w:r>
+      <w:proofErr w:type="gramStart"/>
+      <w:r>
+        <w:rPr>
+          <w:rFonts w:cstheme="minorHAnsi"/>
+        </w:rPr>
+        <w:t>p(</w:t>
+      </w:r>
+      <w:proofErr w:type="gramEnd"/>
+      <w:r>
+        <w:rPr>
+          <w:rFonts w:cstheme="minorHAnsi"/>
+        </w:rPr>
+        <w:t>1-p), p2=p(1-p)</w:t>
       </w:r>
       <w:r>
         <w:rPr>
@@ -2820,6 +3573,7 @@
           <w:rFonts w:cstheme="minorHAnsi"/>
         </w:rPr>
       </w:pPr>
+      <w:proofErr w:type="gramStart"/>
       <w:r>
         <w:rPr>
           <w:rFonts w:cstheme="minorHAnsi"/>
@@ -2837,7 +3591,14 @@
         <w:rPr>
           <w:rFonts w:cstheme="minorHAnsi"/>
         </w:rPr>
-        <w:t>=p(1-p)</w:t>
+        <w:t>=</w:t>
+      </w:r>
+      <w:proofErr w:type="gramEnd"/>
+      <w:r>
+        <w:rPr>
+          <w:rFonts w:cstheme="minorHAnsi"/>
+        </w:rPr>
+        <w:t>p(1-p)</w:t>
       </w:r>
       <w:r>
         <w:rPr>
@@ -2947,7 +3708,21 @@
         <w:rPr>
           <w:rFonts w:cstheme="minorHAnsi"/>
         </w:rPr>
-        <w:t xml:space="preserve">. Testul este de obicei aplicat cu α=0 si </w:t>
+        <w:t xml:space="preserve">. Testul </w:t>
+      </w:r>
+      <w:proofErr w:type="gramStart"/>
+      <w:r>
+        <w:rPr>
+          <w:rFonts w:cstheme="minorHAnsi"/>
+        </w:rPr>
+        <w:t>este</w:t>
+      </w:r>
+      <w:proofErr w:type="gramEnd"/>
+      <w:r>
+        <w:rPr>
+          <w:rFonts w:cstheme="minorHAnsi"/>
+        </w:rPr>
+        <w:t xml:space="preserve"> de obicei aplicat cu α=0 si </w:t>
       </w:r>
       <w:r>
         <w:rPr>
@@ -3097,17 +3872,49 @@
     </w:p>
     <w:p>
       <w:r>
-        <w:t>Testul Coupon poate fi exemplificat subforma colectionarii de cupoane din cutiile de cereale cu scopul de a avea cate un  cupon din fiecare fel.</w:t>
-      </w:r>
-    </w:p>
-    <w:p>
-      <w:r>
-        <w:t>Algoritmul care realizeaza testul cuponului este prezentat in detaliu in cartea Empirical Tests[2]. Acest algoritm are ca si date de iesire doua numere COUNT[r], care reprezinta numarul de segmente de lungime r, COUNT[t], care reprezinta numarul de segmente de lungime &gt;=t.</w:t>
-      </w:r>
-    </w:p>
-    <w:p>
-      <w:r>
-        <w:t xml:space="preserve">Testul chi-square este aplicat pe COUNT[d], COUNT[d+1]... COUNT[t] avand k=t-d+1m dupa ce algoritmul a calculat n lungimi.( </w:t>
+        <w:t xml:space="preserve">Testul Coupon poate fi exemplificat subforma colectionarii de cupoane din cutiile de cereale cu scopul de a avea cate </w:t>
+      </w:r>
+      <w:proofErr w:type="gramStart"/>
+      <w:r>
+        <w:t>un  cupon</w:t>
+      </w:r>
+      <w:proofErr w:type="gramEnd"/>
+      <w:r>
+        <w:t xml:space="preserve"> din fiecare fel.</w:t>
+      </w:r>
+    </w:p>
+    <w:p>
+      <w:r>
+        <w:t xml:space="preserve">Algoritmul care realizeaza testul cuponului este prezentat in detaliu in cartea Empirical </w:t>
+      </w:r>
+      <w:proofErr w:type="gramStart"/>
+      <w:r>
+        <w:t>Tests[</w:t>
+      </w:r>
+      <w:proofErr w:type="gramEnd"/>
+      <w:r>
+        <w:t>2]. Acest algoritm are ca si date de iesire doua numere COUNT[r], care reprezinta numarul de segmente de lungime r, COUNT[t], care reprezinta numarul de segmente de lungime &gt;=t.</w:t>
+      </w:r>
+    </w:p>
+    <w:p>
+      <w:r>
+        <w:t xml:space="preserve">Testul chi-square este aplicat pe COUNT[d], </w:t>
+      </w:r>
+      <w:proofErr w:type="gramStart"/>
+      <w:r>
+        <w:t>COUNT[</w:t>
+      </w:r>
+      <w:proofErr w:type="gramEnd"/>
+      <w:r>
+        <w:t>d+1]... COUNT[t] avand k=t-d+1m dupa ce algoritmul a calculat n lungimi</w:t>
+      </w:r>
+      <w:proofErr w:type="gramStart"/>
+      <w:r>
+        <w:t>.(</w:t>
+      </w:r>
+      <w:proofErr w:type="gramEnd"/>
+      <w:r>
+        <w:t xml:space="preserve"> </w:t>
       </w:r>
       <w:r>
         <w:t xml:space="preserve">0 -&gt; </w:t>
@@ -3147,6 +3954,7 @@
         </w:rPr>
         <w:t>jt</w:t>
       </w:r>
+      <w:proofErr w:type="gramStart"/>
       <w:r>
         <w:t>,U</w:t>
       </w:r>
@@ -3154,7 +3962,14 @@
         <w:rPr>
           <w:vertAlign w:val="subscript"/>
         </w:rPr>
-        <w:t>jt+1</w:t>
+        <w:t>jt</w:t>
+      </w:r>
+      <w:proofErr w:type="gramEnd"/>
+      <w:r>
+        <w:rPr>
+          <w:vertAlign w:val="subscript"/>
+        </w:rPr>
+        <w:t>+1</w:t>
       </w:r>
       <w:r>
         <w:t>,...,U</w:t>
@@ -3166,7 +3981,31 @@
         <w:t>jt+t-1</w:t>
       </w:r>
       <w:r>
-        <w:t>) pentru 0&lt;=j&lt;n. Elementele din fiecare grup pot avea t! ordonari relative posible; numarul de ori fiecare ordonare apare este numarata, si testul chi-square este aplicat cu k=t! si probabilitatea 1/t! pentru fiecare ordonare.</w:t>
+        <w:t xml:space="preserve">) pentru 0&lt;=j&lt;n. Elementele din fiecare grup pot avea t! </w:t>
+      </w:r>
+      <w:proofErr w:type="gramStart"/>
+      <w:r>
+        <w:t>ordonari</w:t>
+      </w:r>
+      <w:proofErr w:type="gramEnd"/>
+      <w:r>
+        <w:t xml:space="preserve"> relative posible; numarul de ori fiecare ordonare apare este numarata, si testul chi-square este aplicat cu k=t! </w:t>
+      </w:r>
+      <w:proofErr w:type="gramStart"/>
+      <w:r>
+        <w:t>si</w:t>
+      </w:r>
+      <w:proofErr w:type="gramEnd"/>
+      <w:r>
+        <w:t xml:space="preserve"> probabilitatea 1/t! </w:t>
+      </w:r>
+      <w:proofErr w:type="gramStart"/>
+      <w:r>
+        <w:t>pentru</w:t>
+      </w:r>
+      <w:proofErr w:type="gramEnd"/>
+      <w:r>
+        <w:t xml:space="preserve"> fiecare ordonare.</w:t>
       </w:r>
     </w:p>
     <w:p>
@@ -3199,10 +4038,7 @@
         <w:t>3j+2</w:t>
       </w:r>
       <w:r>
-        <w:t xml:space="preserve"> sau </w:t>
-      </w:r>
-      <w:r>
-        <w:t>U</w:t>
+        <w:t xml:space="preserve"> sau U</w:t>
       </w:r>
       <w:r>
         <w:rPr>
@@ -3229,10 +4065,23 @@
         <w:t>3j+1</w:t>
       </w:r>
       <w:r>
-        <w:t xml:space="preserve"> sau .... sau </w:t>
-      </w:r>
-      <w:r>
-        <w:t>U</w:t>
+        <w:t xml:space="preserve"> </w:t>
+      </w:r>
+      <w:proofErr w:type="gramStart"/>
+      <w:r>
+        <w:t>sau ....</w:t>
+      </w:r>
+      <w:proofErr w:type="gramEnd"/>
+      <w:r>
+        <w:t xml:space="preserve"> </w:t>
+      </w:r>
+      <w:proofErr w:type="gramStart"/>
+      <w:r>
+        <w:t>sau</w:t>
+      </w:r>
+      <w:proofErr w:type="gramEnd"/>
+      <w:r>
+        <w:t xml:space="preserve"> U</w:t>
       </w:r>
       <w:r>
         <w:rPr>
@@ -3265,7 +4114,15 @@
         <w:t>3j</w:t>
       </w:r>
       <w:r>
-        <w:t xml:space="preserve"> . Am presupus in acest test faptul ca nu se va intampla sa obtinem doua U cu aceeasi valoare, probabilitatea ca acest lucru sa se intample este 0.[2]</w:t>
+        <w:t xml:space="preserve"> . Am presupus in acest test faptul ca nu se va intampla sa obtinem doua U cu aceeasi valoare, probabilitatea ca acest lucru sa se intample este 0</w:t>
+      </w:r>
+      <w:proofErr w:type="gramStart"/>
+      <w:r>
+        <w:t>.[</w:t>
+      </w:r>
+      <w:proofErr w:type="gramEnd"/>
+      <w:r>
+        <w:t>2]</w:t>
       </w:r>
     </w:p>
     <w:p>
@@ -3290,7 +4147,15 @@
     </w:p>
     <w:p>
       <w:r>
-        <w:t>Ca si exemplu , putem considera secventa de zece numere “1298536704:, punand cate o linie verticala la stanga, la dreapta si intreX</w:t>
+        <w:t xml:space="preserve">Ca si </w:t>
+      </w:r>
+      <w:proofErr w:type="gramStart"/>
+      <w:r>
+        <w:t>exemplu ,</w:t>
+      </w:r>
+      <w:proofErr w:type="gramEnd"/>
+      <w:r>
+        <w:t xml:space="preserve"> putem considera secventa de zece numere “1298536704:, punand cate o linie verticala la stanga, la dreapta si intreX</w:t>
       </w:r>
       <w:r>
         <w:rPr>
@@ -3341,10 +4206,26 @@
     </w:p>
     <w:p>
       <w:r>
-        <w:t>Spre deosebire de testul gap si coupon collector, nu ar trebui sa aplicam testul chi-square pe datele de mai sus , observand ca run-urile adicante nu sunt ind</w:t>
-      </w:r>
-      <w:r>
-        <w:t>ependente. Un run mai lung are tend</w:t>
+        <w:t xml:space="preserve">Spre deosebire de testul gap si coupon collector, nu ar trebui sa aplicam testul chi-square pe datele de mai </w:t>
+      </w:r>
+      <w:proofErr w:type="gramStart"/>
+      <w:r>
+        <w:t>sus ,</w:t>
+      </w:r>
+      <w:proofErr w:type="gramEnd"/>
+      <w:r>
+        <w:t xml:space="preserve"> observand ca run-urile adicante nu sunt ind</w:t>
+      </w:r>
+      <w:r>
+        <w:t xml:space="preserve">ependente. </w:t>
+      </w:r>
+      <w:proofErr w:type="gramStart"/>
+      <w:r>
+        <w:t>Un</w:t>
+      </w:r>
+      <w:proofErr w:type="gramEnd"/>
+      <w:r>
+        <w:t xml:space="preserve"> run mai lung are tend</w:t>
       </w:r>
       <w:r>
         <w:t>inta sa fie urmat de un run mai scurt si viceversa. Aceasta dep</w:t>
@@ -3353,7 +4234,15 @@
         <w:t>e</w:t>
       </w:r>
       <w:r>
-        <w:t>ndenta este destula ca sa invalideze testul chi-square. In schimb se poate compune urm</w:t>
+        <w:t xml:space="preserve">ndenta </w:t>
+      </w:r>
+      <w:proofErr w:type="gramStart"/>
+      <w:r>
+        <w:t>este</w:t>
+      </w:r>
+      <w:proofErr w:type="gramEnd"/>
+      <w:r>
+        <w:t xml:space="preserve"> destula ca sa invalideze testul chi-square. In schimb se poate compune urm</w:t>
       </w:r>
       <w:r>
         <w:t>atoare statistica:</w:t>
@@ -3538,7 +4427,21 @@
         <w:rPr>
           <w:rFonts w:eastAsiaTheme="minorEastAsia"/>
         </w:rPr>
-        <w:t>Unde n este lungimea secventei si coeficinetii a</w:t>
+        <w:t xml:space="preserve">Unde n </w:t>
+      </w:r>
+      <w:proofErr w:type="gramStart"/>
+      <w:r>
+        <w:rPr>
+          <w:rFonts w:eastAsiaTheme="minorEastAsia"/>
+        </w:rPr>
+        <w:t>este</w:t>
+      </w:r>
+      <w:proofErr w:type="gramEnd"/>
+      <w:r>
+        <w:rPr>
+          <w:rFonts w:eastAsiaTheme="minorEastAsia"/>
+        </w:rPr>
+        <w:t xml:space="preserve"> lungimea secventei si coeficinetii a</w:t>
       </w:r>
       <w:r>
         <w:rPr>
@@ -3594,7 +4497,7 @@
                     <pic:cNvPicPr/>
                   </pic:nvPicPr>
                   <pic:blipFill>
-                    <a:blip r:embed="rId7">
+                    <a:blip r:embed="rId6">
                       <a:extLst>
                         <a:ext uri="{28A0092B-C50C-407E-A947-70E740481C1C}">
                           <a14:useLocalDpi xmlns:a14="http://schemas.microsoft.com/office/drawing/2010/main" val="0"/>
@@ -3641,43 +4544,456 @@
           <w:rFonts w:eastAsiaTheme="minorEastAsia"/>
         </w:rPr>
       </w:pPr>
-    </w:p>
-    <w:p>
-      <w:pPr>
-        <w:rPr>
-          <w:rFonts w:eastAsiaTheme="minorEastAsia"/>
-        </w:rPr>
-      </w:pPr>
-    </w:p>
-    <w:p>
-      <w:pPr>
-        <w:rPr>
-          <w:rFonts w:eastAsiaTheme="minorEastAsia"/>
-        </w:rPr>
-      </w:pPr>
-    </w:p>
-    <w:p>
-      <w:pPr>
-        <w:rPr>
-          <w:rFonts w:eastAsiaTheme="minorEastAsia"/>
-        </w:rPr>
-      </w:pPr>
-    </w:p>
-    <w:p>
-      <w:pPr>
-        <w:rPr>
-          <w:rFonts w:eastAsiaTheme="minorEastAsia"/>
-        </w:rPr>
-      </w:pPr>
-      <w:r>
-        <w:rPr>
-          <w:rFonts w:eastAsiaTheme="minorEastAsia"/>
-        </w:rPr>
-        <w:lastRenderedPageBreak/>
+      <w:bookmarkStart w:id="0" w:name="_GoBack"/>
+    </w:p>
+    <w:p>
+      <w:pPr>
+        <w:rPr>
+          <w:rFonts w:eastAsiaTheme="minorEastAsia"/>
+        </w:rPr>
+      </w:pPr>
+      <m:oMathPara>
+        <m:oMath>
+          <m:d>
+            <m:dPr>
+              <m:ctrlPr>
+                <w:rPr>
+                  <w:rFonts w:ascii="Cambria Math" w:eastAsiaTheme="minorEastAsia" w:hAnsi="Cambria Math"/>
+                  <w:i/>
+                </w:rPr>
+              </m:ctrlPr>
+            </m:dPr>
+            <m:e>
+              <m:eqArr>
+                <m:eqArrPr>
+                  <m:ctrlPr>
+                    <w:rPr>
+                      <w:rFonts w:ascii="Cambria Math" w:eastAsiaTheme="minorEastAsia" w:hAnsi="Cambria Math"/>
+                      <w:i/>
+                    </w:rPr>
+                  </m:ctrlPr>
+                </m:eqArrPr>
+                <m:e>
+                  <m:m>
+                    <m:mPr>
+                      <m:mcs>
+                        <m:mc>
+                          <m:mcPr>
+                            <m:count m:val="3"/>
+                            <m:mcJc m:val="center"/>
+                          </m:mcPr>
+                        </m:mc>
+                      </m:mcs>
+                      <m:ctrlPr>
+                        <w:rPr>
+                          <w:rFonts w:ascii="Cambria Math" w:eastAsiaTheme="minorEastAsia" w:hAnsi="Cambria Math"/>
+                          <w:i/>
+                        </w:rPr>
+                      </m:ctrlPr>
+                    </m:mPr>
+                    <m:mr>
+                      <m:e>
+                        <m:r>
+                          <w:rPr>
+                            <w:rFonts w:ascii="Cambria Math" w:eastAsiaTheme="minorEastAsia" w:hAnsi="Cambria Math"/>
+                          </w:rPr>
+                          <m:t>a11</m:t>
+                        </m:r>
+                      </m:e>
+                      <m:e>
+                        <m:r>
+                          <w:rPr>
+                            <w:rFonts w:ascii="Cambria Math" w:eastAsiaTheme="minorEastAsia" w:hAnsi="Cambria Math"/>
+                          </w:rPr>
+                          <m:t>a12</m:t>
+                        </m:r>
+                      </m:e>
+                      <m:e>
+                        <m:r>
+                          <w:rPr>
+                            <w:rFonts w:ascii="Cambria Math" w:eastAsiaTheme="minorEastAsia" w:hAnsi="Cambria Math"/>
+                          </w:rPr>
+                          <m:t xml:space="preserve">a13 </m:t>
+                        </m:r>
+                      </m:e>
+                    </m:mr>
+                    <m:mr>
+                      <m:e>
+                        <m:r>
+                          <w:rPr>
+                            <w:rFonts w:ascii="Cambria Math" w:eastAsiaTheme="minorEastAsia" w:hAnsi="Cambria Math"/>
+                          </w:rPr>
+                          <m:t>a21</m:t>
+                        </m:r>
+                      </m:e>
+                      <m:e>
+                        <m:r>
+                          <w:rPr>
+                            <w:rFonts w:ascii="Cambria Math" w:eastAsiaTheme="minorEastAsia" w:hAnsi="Cambria Math"/>
+                          </w:rPr>
+                          <m:t>a22</m:t>
+                        </m:r>
+                      </m:e>
+                      <m:e>
+                        <m:r>
+                          <w:rPr>
+                            <w:rFonts w:ascii="Cambria Math" w:eastAsiaTheme="minorEastAsia" w:hAnsi="Cambria Math"/>
+                          </w:rPr>
+                          <m:t>a23</m:t>
+                        </m:r>
+                      </m:e>
+                    </m:mr>
+                    <m:mr>
+                      <m:e>
+                        <m:r>
+                          <w:rPr>
+                            <w:rFonts w:ascii="Cambria Math" w:eastAsiaTheme="minorEastAsia" w:hAnsi="Cambria Math"/>
+                          </w:rPr>
+                          <m:t>a31</m:t>
+                        </m:r>
+                      </m:e>
+                      <m:e>
+                        <m:r>
+                          <w:rPr>
+                            <w:rFonts w:ascii="Cambria Math" w:eastAsiaTheme="minorEastAsia" w:hAnsi="Cambria Math"/>
+                          </w:rPr>
+                          <m:t>a32</m:t>
+                        </m:r>
+                      </m:e>
+                      <m:e>
+                        <m:r>
+                          <w:rPr>
+                            <w:rFonts w:ascii="Cambria Math" w:eastAsiaTheme="minorEastAsia" w:hAnsi="Cambria Math"/>
+                          </w:rPr>
+                          <m:t>a33</m:t>
+                        </m:r>
+                      </m:e>
+                    </m:mr>
+                  </m:m>
+                  <m:m>
+                    <m:mPr>
+                      <m:mcs>
+                        <m:mc>
+                          <m:mcPr>
+                            <m:count m:val="3"/>
+                            <m:mcJc m:val="center"/>
+                          </m:mcPr>
+                        </m:mc>
+                      </m:mcs>
+                      <m:ctrlPr>
+                        <w:rPr>
+                          <w:rFonts w:ascii="Cambria Math" w:eastAsiaTheme="minorEastAsia" w:hAnsi="Cambria Math"/>
+                          <w:i/>
+                        </w:rPr>
+                      </m:ctrlPr>
+                    </m:mPr>
+                    <m:mr>
+                      <m:e>
+                        <m:r>
+                          <w:rPr>
+                            <w:rFonts w:ascii="Cambria Math" w:eastAsiaTheme="minorEastAsia" w:hAnsi="Cambria Math"/>
+                          </w:rPr>
+                          <m:t xml:space="preserve">  a14</m:t>
+                        </m:r>
+                      </m:e>
+                      <m:e>
+                        <m:r>
+                          <w:rPr>
+                            <w:rFonts w:ascii="Cambria Math" w:eastAsiaTheme="minorEastAsia" w:hAnsi="Cambria Math"/>
+                          </w:rPr>
+                          <m:t>a15</m:t>
+                        </m:r>
+                      </m:e>
+                      <m:e>
+                        <m:r>
+                          <w:rPr>
+                            <w:rFonts w:ascii="Cambria Math" w:eastAsiaTheme="minorEastAsia" w:hAnsi="Cambria Math"/>
+                          </w:rPr>
+                          <m:t>a16</m:t>
+                        </m:r>
+                      </m:e>
+                    </m:mr>
+                    <m:mr>
+                      <m:e>
+                        <m:r>
+                          <w:rPr>
+                            <w:rFonts w:ascii="Cambria Math" w:eastAsiaTheme="minorEastAsia" w:hAnsi="Cambria Math"/>
+                          </w:rPr>
+                          <m:t xml:space="preserve">  a24</m:t>
+                        </m:r>
+                      </m:e>
+                      <m:e>
+                        <m:r>
+                          <w:rPr>
+                            <w:rFonts w:ascii="Cambria Math" w:eastAsiaTheme="minorEastAsia" w:hAnsi="Cambria Math"/>
+                          </w:rPr>
+                          <m:t>a25</m:t>
+                        </m:r>
+                      </m:e>
+                      <m:e>
+                        <m:r>
+                          <w:rPr>
+                            <w:rFonts w:ascii="Cambria Math" w:eastAsiaTheme="minorEastAsia" w:hAnsi="Cambria Math"/>
+                          </w:rPr>
+                          <m:t>a26</m:t>
+                        </m:r>
+                      </m:e>
+                    </m:mr>
+                    <m:mr>
+                      <m:e>
+                        <m:r>
+                          <w:rPr>
+                            <w:rFonts w:ascii="Cambria Math" w:eastAsiaTheme="minorEastAsia" w:hAnsi="Cambria Math"/>
+                          </w:rPr>
+                          <m:t>a34</m:t>
+                        </m:r>
+                      </m:e>
+                      <m:e>
+                        <m:r>
+                          <w:rPr>
+                            <w:rFonts w:ascii="Cambria Math" w:eastAsiaTheme="minorEastAsia" w:hAnsi="Cambria Math"/>
+                          </w:rPr>
+                          <m:t>a35</m:t>
+                        </m:r>
+                      </m:e>
+                      <m:e>
+                        <m:r>
+                          <w:rPr>
+                            <w:rFonts w:ascii="Cambria Math" w:eastAsiaTheme="minorEastAsia" w:hAnsi="Cambria Math"/>
+                          </w:rPr>
+                          <m:t>a36</m:t>
+                        </m:r>
+                      </m:e>
+                    </m:mr>
+                  </m:m>
+                </m:e>
+                <m:e>
+                  <m:m>
+                    <m:mPr>
+                      <m:mcs>
+                        <m:mc>
+                          <m:mcPr>
+                            <m:count m:val="3"/>
+                            <m:mcJc m:val="center"/>
+                          </m:mcPr>
+                        </m:mc>
+                      </m:mcs>
+                      <m:ctrlPr>
+                        <w:rPr>
+                          <w:rFonts w:ascii="Cambria Math" w:eastAsiaTheme="minorEastAsia" w:hAnsi="Cambria Math"/>
+                          <w:i/>
+                        </w:rPr>
+                      </m:ctrlPr>
+                    </m:mPr>
+                    <m:mr>
+                      <m:e>
+                        <m:r>
+                          <w:rPr>
+                            <w:rFonts w:ascii="Cambria Math" w:eastAsiaTheme="minorEastAsia" w:hAnsi="Cambria Math"/>
+                          </w:rPr>
+                          <m:t>a41</m:t>
+                        </m:r>
+                      </m:e>
+                      <m:e>
+                        <m:r>
+                          <w:rPr>
+                            <w:rFonts w:ascii="Cambria Math" w:eastAsiaTheme="minorEastAsia" w:hAnsi="Cambria Math"/>
+                          </w:rPr>
+                          <m:t>a42</m:t>
+                        </m:r>
+                      </m:e>
+                      <m:e>
+                        <m:r>
+                          <w:rPr>
+                            <w:rFonts w:ascii="Cambria Math" w:eastAsiaTheme="minorEastAsia" w:hAnsi="Cambria Math"/>
+                          </w:rPr>
+                          <m:t>a43</m:t>
+                        </m:r>
+                      </m:e>
+                    </m:mr>
+                    <m:mr>
+                      <m:e>
+                        <m:r>
+                          <w:rPr>
+                            <w:rFonts w:ascii="Cambria Math" w:eastAsiaTheme="minorEastAsia" w:hAnsi="Cambria Math"/>
+                          </w:rPr>
+                          <m:t>a51</m:t>
+                        </m:r>
+                      </m:e>
+                      <m:e>
+                        <m:r>
+                          <w:rPr>
+                            <w:rFonts w:ascii="Cambria Math" w:eastAsiaTheme="minorEastAsia" w:hAnsi="Cambria Math"/>
+                          </w:rPr>
+                          <m:t>a52</m:t>
+                        </m:r>
+                      </m:e>
+                      <m:e>
+                        <m:r>
+                          <w:rPr>
+                            <w:rFonts w:ascii="Cambria Math" w:eastAsiaTheme="minorEastAsia" w:hAnsi="Cambria Math"/>
+                          </w:rPr>
+                          <m:t>a53</m:t>
+                        </m:r>
+                      </m:e>
+                    </m:mr>
+                    <m:mr>
+                      <m:e>
+                        <m:r>
+                          <w:rPr>
+                            <w:rFonts w:ascii="Cambria Math" w:eastAsiaTheme="minorEastAsia" w:hAnsi="Cambria Math"/>
+                          </w:rPr>
+                          <m:t>a61</m:t>
+                        </m:r>
+                      </m:e>
+                      <m:e>
+                        <m:r>
+                          <w:rPr>
+                            <w:rFonts w:ascii="Cambria Math" w:eastAsiaTheme="minorEastAsia" w:hAnsi="Cambria Math"/>
+                          </w:rPr>
+                          <m:t>a62</m:t>
+                        </m:r>
+                      </m:e>
+                      <m:e>
+                        <m:r>
+                          <w:rPr>
+                            <w:rFonts w:ascii="Cambria Math" w:eastAsiaTheme="minorEastAsia" w:hAnsi="Cambria Math"/>
+                          </w:rPr>
+                          <m:t>a63</m:t>
+                        </m:r>
+                      </m:e>
+                    </m:mr>
+                  </m:m>
+                  <m:m>
+                    <m:mPr>
+                      <m:mcs>
+                        <m:mc>
+                          <m:mcPr>
+                            <m:count m:val="3"/>
+                            <m:mcJc m:val="center"/>
+                          </m:mcPr>
+                        </m:mc>
+                      </m:mcs>
+                      <m:ctrlPr>
+                        <w:rPr>
+                          <w:rFonts w:ascii="Cambria Math" w:eastAsiaTheme="minorEastAsia" w:hAnsi="Cambria Math"/>
+                          <w:i/>
+                        </w:rPr>
+                      </m:ctrlPr>
+                    </m:mPr>
+                    <m:mr>
+                      <m:e>
+                        <m:r>
+                          <w:rPr>
+                            <w:rFonts w:ascii="Cambria Math" w:eastAsiaTheme="minorEastAsia" w:hAnsi="Cambria Math"/>
+                          </w:rPr>
+                          <m:t xml:space="preserve">  a44</m:t>
+                        </m:r>
+                      </m:e>
+                      <m:e>
+                        <m:r>
+                          <w:rPr>
+                            <w:rFonts w:ascii="Cambria Math" w:eastAsiaTheme="minorEastAsia" w:hAnsi="Cambria Math"/>
+                          </w:rPr>
+                          <m:t>a45</m:t>
+                        </m:r>
+                      </m:e>
+                      <m:e>
+                        <m:r>
+                          <w:rPr>
+                            <w:rFonts w:ascii="Cambria Math" w:eastAsiaTheme="minorEastAsia" w:hAnsi="Cambria Math"/>
+                          </w:rPr>
+                          <m:t>a46</m:t>
+                        </m:r>
+                      </m:e>
+                    </m:mr>
+                    <m:mr>
+                      <m:e>
+                        <m:r>
+                          <w:rPr>
+                            <w:rFonts w:ascii="Cambria Math" w:eastAsiaTheme="minorEastAsia" w:hAnsi="Cambria Math"/>
+                          </w:rPr>
+                          <m:t>a54</m:t>
+                        </m:r>
+                      </m:e>
+                      <m:e>
+                        <m:r>
+                          <w:rPr>
+                            <w:rFonts w:ascii="Cambria Math" w:eastAsiaTheme="minorEastAsia" w:hAnsi="Cambria Math"/>
+                          </w:rPr>
+                          <m:t>a55</m:t>
+                        </m:r>
+                      </m:e>
+                      <m:e>
+                        <m:r>
+                          <w:rPr>
+                            <w:rFonts w:ascii="Cambria Math" w:eastAsiaTheme="minorEastAsia" w:hAnsi="Cambria Math"/>
+                          </w:rPr>
+                          <m:t>a56</m:t>
+                        </m:r>
+                      </m:e>
+                    </m:mr>
+                    <m:mr>
+                      <m:e>
+                        <m:r>
+                          <w:rPr>
+                            <w:rFonts w:ascii="Cambria Math" w:eastAsiaTheme="minorEastAsia" w:hAnsi="Cambria Math"/>
+                          </w:rPr>
+                          <m:t>a64</m:t>
+                        </m:r>
+                      </m:e>
+                      <m:e>
+                        <m:r>
+                          <w:rPr>
+                            <w:rFonts w:ascii="Cambria Math" w:eastAsiaTheme="minorEastAsia" w:hAnsi="Cambria Math"/>
+                          </w:rPr>
+                          <m:t>a65</m:t>
+                        </m:r>
+                      </m:e>
+                      <m:e>
+                        <m:r>
+                          <w:rPr>
+                            <w:rFonts w:ascii="Cambria Math" w:eastAsiaTheme="minorEastAsia" w:hAnsi="Cambria Math"/>
+                          </w:rPr>
+                          <m:t>a66</m:t>
+                        </m:r>
+                      </m:e>
+                    </m:mr>
+                  </m:m>
+                </m:e>
+              </m:eqArr>
+            </m:e>
+          </m:d>
+        </m:oMath>
+      </m:oMathPara>
+    </w:p>
+    <w:bookmarkEnd w:id="0"/>
+    <w:p>
+      <w:pPr>
+        <w:rPr>
+          <w:rFonts w:eastAsiaTheme="minorEastAsia"/>
+        </w:rPr>
+      </w:pPr>
+    </w:p>
+    <w:p>
+      <w:pPr>
+        <w:rPr>
+          <w:rFonts w:eastAsiaTheme="minorEastAsia"/>
+        </w:rPr>
+      </w:pPr>
+    </w:p>
+    <w:p>
+      <w:pPr>
+        <w:rPr>
+          <w:rFonts w:eastAsiaTheme="minorEastAsia"/>
+        </w:rPr>
+      </w:pPr>
+      <w:r>
+        <w:rPr>
+          <w:rFonts w:eastAsiaTheme="minorEastAsia"/>
+        </w:rPr>
         <w:t>Implementare testare:</w:t>
       </w:r>
-      <w:bookmarkStart w:id="0" w:name="_GoBack"/>
-      <w:bookmarkEnd w:id="0"/>
     </w:p>
     <w:p>
       <w:pPr>
@@ -3783,11 +5099,19 @@
           <w:rFonts w:eastAsiaTheme="minorEastAsia"/>
         </w:rPr>
       </w:pPr>
-      <w:r>
-        <w:rPr>
-          <w:rFonts w:eastAsiaTheme="minorEastAsia"/>
-        </w:rPr>
-        <w:t>pip install scipy</w:t>
+      <w:proofErr w:type="gramStart"/>
+      <w:r>
+        <w:rPr>
+          <w:rFonts w:eastAsiaTheme="minorEastAsia"/>
+        </w:rPr>
+        <w:t>pip</w:t>
+      </w:r>
+      <w:proofErr w:type="gramEnd"/>
+      <w:r>
+        <w:rPr>
+          <w:rFonts w:eastAsiaTheme="minorEastAsia"/>
+        </w:rPr>
+        <w:t xml:space="preserve"> install scipy</w:t>
       </w:r>
     </w:p>
     <w:p>
@@ -3896,7 +5220,7 @@
 </file>
 
 <file path=word/styles.xml><?xml version="1.0" encoding="utf-8"?>
-<w:styles xmlns:mc="http://schemas.openxmlformats.org/markup-compatibility/2006" xmlns:r="http://schemas.openxmlformats.org/officeDocument/2006/relationships" xmlns:w="http://schemas.openxmlformats.org/wordprocessingml/2006/main" xmlns:w14="http://schemas.microsoft.com/office/word/2010/wordml" mc:Ignorable="w14">
+<w:styles xmlns:mc="http://schemas.openxmlformats.org/markup-compatibility/2006" xmlns:r="http://schemas.openxmlformats.org/officeDocument/2006/relationships" xmlns:w="http://schemas.openxmlformats.org/wordprocessingml/2006/main" xmlns:w14="http://schemas.microsoft.com/office/word/2010/wordml" xmlns:w15="http://schemas.microsoft.com/office/word/2012/wordml" mc:Ignorable="w14 w15">
   <w:docDefaults>
     <w:rPrDefault>
       <w:rPr>
@@ -3912,374 +5236,378 @@
       </w:pPr>
     </w:pPrDefault>
   </w:docDefaults>
-  <w:latentStyles w:defLockedState="0" w:defUIPriority="99" w:defSemiHidden="1" w:defUnhideWhenUsed="1" w:defQFormat="0" w:count="267">
-    <w:lsdException w:name="Normal" w:semiHidden="0" w:uiPriority="0" w:unhideWhenUsed="0" w:qFormat="1"/>
-    <w:lsdException w:name="heading 1" w:semiHidden="0" w:uiPriority="9" w:unhideWhenUsed="0" w:qFormat="1"/>
-    <w:lsdException w:name="heading 2" w:uiPriority="9" w:qFormat="1"/>
-    <w:lsdException w:name="heading 3" w:uiPriority="9" w:qFormat="1"/>
-    <w:lsdException w:name="heading 4" w:uiPriority="9" w:qFormat="1"/>
-    <w:lsdException w:name="heading 5" w:uiPriority="9" w:qFormat="1"/>
-    <w:lsdException w:name="heading 6" w:uiPriority="9" w:qFormat="1"/>
-    <w:lsdException w:name="heading 7" w:uiPriority="9" w:qFormat="1"/>
-    <w:lsdException w:name="heading 8" w:uiPriority="9" w:qFormat="1"/>
-    <w:lsdException w:name="heading 9" w:uiPriority="9" w:qFormat="1"/>
-    <w:lsdException w:name="toc 1" w:uiPriority="39"/>
-    <w:lsdException w:name="toc 2" w:uiPriority="39"/>
-    <w:lsdException w:name="toc 3" w:uiPriority="39"/>
-    <w:lsdException w:name="toc 4" w:uiPriority="39"/>
-    <w:lsdException w:name="toc 5" w:uiPriority="39"/>
-    <w:lsdException w:name="toc 6" w:uiPriority="39"/>
-    <w:lsdException w:name="toc 7" w:uiPriority="39"/>
-    <w:lsdException w:name="toc 8" w:uiPriority="39"/>
-    <w:lsdException w:name="toc 9" w:uiPriority="39"/>
-    <w:lsdException w:name="caption" w:uiPriority="35" w:qFormat="1"/>
-    <w:lsdException w:name="Title" w:semiHidden="0" w:uiPriority="10" w:unhideWhenUsed="0" w:qFormat="1"/>
-    <w:lsdException w:name="Default Paragraph Font" w:uiPriority="1"/>
-    <w:lsdException w:name="Subtitle" w:semiHidden="0" w:uiPriority="11" w:unhideWhenUsed="0" w:qFormat="1"/>
-    <w:lsdException w:name="Strong" w:semiHidden="0" w:uiPriority="22" w:unhideWhenUsed="0" w:qFormat="1"/>
-    <w:lsdException w:name="Emphasis" w:semiHidden="0" w:uiPriority="20" w:unhideWhenUsed="0" w:qFormat="1"/>
-    <w:lsdException w:name="Table Grid" w:semiHidden="0" w:uiPriority="39" w:unhideWhenUsed="0"/>
-    <w:lsdException w:name="Placeholder Text" w:unhideWhenUsed="0"/>
-    <w:lsdException w:name="No Spacing" w:semiHidden="0" w:uiPriority="1" w:unhideWhenUsed="0" w:qFormat="1"/>
-    <w:lsdException w:name="Light Shading" w:semiHidden="0" w:uiPriority="60" w:unhideWhenUsed="0"/>
-    <w:lsdException w:name="Light List" w:semiHidden="0" w:uiPriority="61" w:unhideWhenUsed="0"/>
-    <w:lsdException w:name="Light Grid" w:semiHidden="0" w:uiPriority="62" w:unhideWhenUsed="0"/>
-    <w:lsdException w:name="Medium Shading 1" w:semiHidden="0" w:uiPriority="63" w:unhideWhenUsed="0"/>
-    <w:lsdException w:name="Medium Shading 2" w:semiHidden="0" w:uiPriority="64" w:unhideWhenUsed="0"/>
-    <w:lsdException w:name="Medium List 1" w:semiHidden="0" w:uiPriority="65" w:unhideWhenUsed="0"/>
-    <w:lsdException w:name="Medium List 2" w:semiHidden="0" w:uiPriority="66" w:unhideWhenUsed="0"/>
-    <w:lsdException w:name="Medium Grid 1" w:semiHidden="0" w:uiPriority="67" w:unhideWhenUsed="0"/>
-    <w:lsdException w:name="Medium Grid 2" w:semiHidden="0" w:uiPriority="68" w:unhideWhenUsed="0"/>
-    <w:lsdException w:name="Medium Grid 3" w:semiHidden="0" w:uiPriority="69" w:unhideWhenUsed="0"/>
-    <w:lsdException w:name="Dark List" w:semiHidden="0" w:uiPriority="70" w:unhideWhenUsed="0"/>
-    <w:lsdException w:name="Colorful Shading" w:semiHidden="0" w:uiPriority="71" w:unhideWhenUsed="0"/>
-    <w:lsdException w:name="Colorful List" w:semiHidden="0" w:uiPriority="72" w:unhideWhenUsed="0"/>
-    <w:lsdException w:name="Colorful Grid" w:semiHidden="0" w:uiPriority="73" w:unhideWhenUsed="0"/>
-    <w:lsdException w:name="Light Shading Accent 1" w:semiHidden="0" w:uiPriority="60" w:unhideWhenUsed="0"/>
-    <w:lsdException w:name="Light List Accent 1" w:semiHidden="0" w:uiPriority="61" w:unhideWhenUsed="0"/>
-    <w:lsdException w:name="Light Grid Accent 1" w:semiHidden="0" w:uiPriority="62" w:unhideWhenUsed="0"/>
-    <w:lsdException w:name="Medium Shading 1 Accent 1" w:semiHidden="0" w:uiPriority="63" w:unhideWhenUsed="0"/>
-    <w:lsdException w:name="Medium Shading 2 Accent 1" w:semiHidden="0" w:uiPriority="64" w:unhideWhenUsed="0"/>
-    <w:lsdException w:name="Medium List 1 Accent 1" w:semiHidden="0" w:uiPriority="65" w:unhideWhenUsed="0"/>
-    <w:lsdException w:name="Revision" w:unhideWhenUsed="0"/>
-    <w:lsdException w:name="List Paragraph" w:semiHidden="0" w:uiPriority="34" w:unhideWhenUsed="0" w:qFormat="1"/>
-    <w:lsdException w:name="Quote" w:semiHidden="0" w:uiPriority="29" w:unhideWhenUsed="0" w:qFormat="1"/>
-    <w:lsdException w:name="Intense Quote" w:semiHidden="0" w:uiPriority="30" w:unhideWhenUsed="0" w:qFormat="1"/>
-    <w:lsdException w:name="Medium List 2 Accent 1" w:semiHidden="0" w:uiPriority="66" w:unhideWhenUsed="0"/>
-    <w:lsdException w:name="Medium Grid 1 Accent 1" w:semiHidden="0" w:uiPriority="67" w:unhideWhenUsed="0"/>
-    <w:lsdException w:name="Medium Grid 2 Accent 1" w:semiHidden="0" w:uiPriority="68" w:unhideWhenUsed="0"/>
-    <w:lsdException w:name="Medium Grid 3 Accent 1" w:semiHidden="0" w:uiPriority="69" w:unhideWhenUsed="0"/>
-    <w:lsdException w:name="Dark List Accent 1" w:semiHidden="0" w:uiPriority="70" w:unhideWhenUsed="0"/>
-    <w:lsdException w:name="Colorful Shading Accent 1" w:semiHidden="0" w:uiPriority="71" w:unhideWhenUsed="0"/>
-    <w:lsdException w:name="Colorful List Accent 1" w:semiHidden="0" w:uiPriority="72" w:unhideWhenUsed="0"/>
-    <w:lsdException w:name="Colorful Grid Accent 1" w:semiHidden="0" w:uiPriority="73" w:unhideWhenUsed="0"/>
-    <w:lsdException w:name="Light Shading Accent 2" w:semiHidden="0" w:uiPriority="60" w:unhideWhenUsed="0"/>
-    <w:lsdException w:name="Light List Accent 2" w:semiHidden="0" w:uiPriority="61" w:unhideWhenUsed="0"/>
-    <w:lsdException w:name="Light Grid Accent 2" w:semiHidden="0" w:uiPriority="62" w:unhideWhenUsed="0"/>
-    <w:lsdException w:name="Medium Shading 1 Accent 2" w:semiHidden="0" w:uiPriority="63" w:unhideWhenUsed="0"/>
-    <w:lsdException w:name="Medium Shading 2 Accent 2" w:semiHidden="0" w:uiPriority="64" w:unhideWhenUsed="0"/>
-    <w:lsdException w:name="Medium List 1 Accent 2" w:semiHidden="0" w:uiPriority="65" w:unhideWhenUsed="0"/>
-    <w:lsdException w:name="Medium List 2 Accent 2" w:semiHidden="0" w:uiPriority="66" w:unhideWhenUsed="0"/>
-    <w:lsdException w:name="Medium Grid 1 Accent 2" w:semiHidden="0" w:uiPriority="67" w:unhideWhenUsed="0"/>
-    <w:lsdException w:name="Medium Grid 2 Accent 2" w:semiHidden="0" w:uiPriority="68" w:unhideWhenUsed="0"/>
-    <w:lsdException w:name="Medium Grid 3 Accent 2" w:semiHidden="0" w:uiPriority="69" w:unhideWhenUsed="0"/>
-    <w:lsdException w:name="Dark List Accent 2" w:semiHidden="0" w:uiPriority="70" w:unhideWhenUsed="0"/>
-    <w:lsdException w:name="Colorful Shading Accent 2" w:semiHidden="0" w:uiPriority="71" w:unhideWhenUsed="0"/>
-    <w:lsdException w:name="Colorful List Accent 2" w:semiHidden="0" w:uiPriority="72" w:unhideWhenUsed="0"/>
-    <w:lsdException w:name="Colorful Grid Accent 2" w:semiHidden="0" w:uiPriority="73" w:unhideWhenUsed="0"/>
-    <w:lsdException w:name="Light Shading Accent 3" w:semiHidden="0" w:uiPriority="60" w:unhideWhenUsed="0"/>
-    <w:lsdException w:name="Light List Accent 3" w:semiHidden="0" w:uiPriority="61" w:unhideWhenUsed="0"/>
-    <w:lsdException w:name="Light Grid Accent 3" w:semiHidden="0" w:uiPriority="62" w:unhideWhenUsed="0"/>
-    <w:lsdException w:name="Medium Shading 1 Accent 3" w:semiHidden="0" w:uiPriority="63" w:unhideWhenUsed="0"/>
-    <w:lsdException w:name="Medium Shading 2 Accent 3" w:semiHidden="0" w:uiPriority="64" w:unhideWhenUsed="0"/>
-    <w:lsdException w:name="Medium List 1 Accent 3" w:semiHidden="0" w:uiPriority="65" w:unhideWhenUsed="0"/>
-    <w:lsdException w:name="Medium List 2 Accent 3" w:semiHidden="0" w:uiPriority="66" w:unhideWhenUsed="0"/>
-    <w:lsdException w:name="Medium Grid 1 Accent 3" w:semiHidden="0" w:uiPriority="67" w:unhideWhenUsed="0"/>
-    <w:lsdException w:name="Medium Grid 2 Accent 3" w:semiHidden="0" w:uiPriority="68" w:unhideWhenUsed="0"/>
-    <w:lsdException w:name="Medium Grid 3 Accent 3" w:semiHidden="0" w:uiPriority="69" w:unhideWhenUsed="0"/>
-    <w:lsdException w:name="Dark List Accent 3" w:semiHidden="0" w:uiPriority="70" w:unhideWhenUsed="0"/>
-    <w:lsdException w:name="Colorful Shading Accent 3" w:semiHidden="0" w:uiPriority="71" w:unhideWhenUsed="0"/>
-    <w:lsdException w:name="Colorful List Accent 3" w:semiHidden="0" w:uiPriority="72" w:unhideWhenUsed="0"/>
-    <w:lsdException w:name="Colorful Grid Accent 3" w:semiHidden="0" w:uiPriority="73" w:unhideWhenUsed="0"/>
-    <w:lsdException w:name="Light Shading Accent 4" w:semiHidden="0" w:uiPriority="60" w:unhideWhenUsed="0"/>
-    <w:lsdException w:name="Light List Accent 4" w:semiHidden="0" w:uiPriority="61" w:unhideWhenUsed="0"/>
-    <w:lsdException w:name="Light Grid Accent 4" w:semiHidden="0" w:uiPriority="62" w:unhideWhenUsed="0"/>
-    <w:lsdException w:name="Medium Shading 1 Accent 4" w:semiHidden="0" w:uiPriority="63" w:unhideWhenUsed="0"/>
-    <w:lsdException w:name="Medium Shading 2 Accent 4" w:semiHidden="0" w:uiPriority="64" w:unhideWhenUsed="0"/>
-    <w:lsdException w:name="Medium List 1 Accent 4" w:semiHidden="0" w:uiPriority="65" w:unhideWhenUsed="0"/>
-    <w:lsdException w:name="Medium List 2 Accent 4" w:semiHidden="0" w:uiPriority="66" w:unhideWhenUsed="0"/>
-    <w:lsdException w:name="Medium Grid 1 Accent 4" w:semiHidden="0" w:uiPriority="67" w:unhideWhenUsed="0"/>
-    <w:lsdException w:name="Medium Grid 2 Accent 4" w:semiHidden="0" w:uiPriority="68" w:unhideWhenUsed="0"/>
-    <w:lsdException w:name="Medium Grid 3 Accent 4" w:semiHidden="0" w:uiPriority="69" w:unhideWhenUsed="0"/>
-    <w:lsdException w:name="Dark List Accent 4" w:semiHidden="0" w:uiPriority="70" w:unhideWhenUsed="0"/>
-    <w:lsdException w:name="Colorful Shading Accent 4" w:semiHidden="0" w:uiPriority="71" w:unhideWhenUsed="0"/>
-    <w:lsdException w:name="Colorful List Accent 4" w:semiHidden="0" w:uiPriority="72" w:unhideWhenUsed="0"/>
-    <w:lsdException w:name="Colorful Grid Accent 4" w:semiHidden="0" w:uiPriority="73" w:unhideWhenUsed="0"/>
-    <w:lsdException w:name="Light Shading Accent 5" w:semiHidden="0" w:uiPriority="60" w:unhideWhenUsed="0"/>
-    <w:lsdException w:name="Light List Accent 5" w:semiHidden="0" w:uiPriority="61" w:unhideWhenUsed="0"/>
-    <w:lsdException w:name="Light Grid Accent 5" w:semiHidden="0" w:uiPriority="62" w:unhideWhenUsed="0"/>
-    <w:lsdException w:name="Medium Shading 1 Accent 5" w:semiHidden="0" w:uiPriority="63" w:unhideWhenUsed="0"/>
-    <w:lsdException w:name="Medium Shading 2 Accent 5" w:semiHidden="0" w:uiPriority="64" w:unhideWhenUsed="0"/>
-    <w:lsdException w:name="Medium List 1 Accent 5" w:semiHidden="0" w:uiPriority="65" w:unhideWhenUsed="0"/>
-    <w:lsdException w:name="Medium List 2 Accent 5" w:semiHidden="0" w:uiPriority="66" w:unhideWhenUsed="0"/>
-    <w:lsdException w:name="Medium Grid 1 Accent 5" w:semiHidden="0" w:uiPriority="67" w:unhideWhenUsed="0"/>
-    <w:lsdException w:name="Medium Grid 2 Accent 5" w:semiHidden="0" w:uiPriority="68" w:unhideWhenUsed="0"/>
-    <w:lsdException w:name="Medium Grid 3 Accent 5" w:semiHidden="0" w:uiPriority="69" w:unhideWhenUsed="0"/>
-    <w:lsdException w:name="Dark List Accent 5" w:semiHidden="0" w:uiPriority="70" w:unhideWhenUsed="0"/>
-    <w:lsdException w:name="Colorful Shading Accent 5" w:semiHidden="0" w:uiPriority="71" w:unhideWhenUsed="0"/>
-    <w:lsdException w:name="Colorful List Accent 5" w:semiHidden="0" w:uiPriority="72" w:unhideWhenUsed="0"/>
-    <w:lsdException w:name="Colorful Grid Accent 5" w:semiHidden="0" w:uiPriority="73" w:unhideWhenUsed="0"/>
-    <w:lsdException w:name="Light Shading Accent 6" w:semiHidden="0" w:uiPriority="60" w:unhideWhenUsed="0"/>
-    <w:lsdException w:name="Light List Accent 6" w:semiHidden="0" w:uiPriority="61" w:unhideWhenUsed="0"/>
-    <w:lsdException w:name="Light Grid Accent 6" w:semiHidden="0" w:uiPriority="62" w:unhideWhenUsed="0"/>
-    <w:lsdException w:name="Medium Shading 1 Accent 6" w:semiHidden="0" w:uiPriority="63" w:unhideWhenUsed="0"/>
-    <w:lsdException w:name="Medium Shading 2 Accent 6" w:semiHidden="0" w:uiPriority="64" w:unhideWhenUsed="0"/>
-    <w:lsdException w:name="Medium List 1 Accent 6" w:semiHidden="0" w:uiPriority="65" w:unhideWhenUsed="0"/>
-    <w:lsdException w:name="Medium List 2 Accent 6" w:semiHidden="0" w:uiPriority="66" w:unhideWhenUsed="0"/>
-    <w:lsdException w:name="Medium Grid 1 Accent 6" w:semiHidden="0" w:uiPriority="67" w:unhideWhenUsed="0"/>
-    <w:lsdException w:name="Medium Grid 2 Accent 6" w:semiHidden="0" w:uiPriority="68" w:unhideWhenUsed="0"/>
-    <w:lsdException w:name="Medium Grid 3 Accent 6" w:semiHidden="0" w:uiPriority="69" w:unhideWhenUsed="0"/>
-    <w:lsdException w:name="Dark List Accent 6" w:semiHidden="0" w:uiPriority="70" w:unhideWhenUsed="0"/>
-    <w:lsdException w:name="Colorful Shading Accent 6" w:semiHidden="0" w:uiPriority="71" w:unhideWhenUsed="0"/>
-    <w:lsdException w:name="Colorful List Accent 6" w:semiHidden="0" w:uiPriority="72" w:unhideWhenUsed="0"/>
-    <w:lsdException w:name="Colorful Grid Accent 6" w:semiHidden="0" w:uiPriority="73" w:unhideWhenUsed="0"/>
-    <w:lsdException w:name="Subtle Emphasis" w:semiHidden="0" w:uiPriority="19" w:unhideWhenUsed="0" w:qFormat="1"/>
-    <w:lsdException w:name="Intense Emphasis" w:semiHidden="0" w:uiPriority="21" w:unhideWhenUsed="0" w:qFormat="1"/>
-    <w:lsdException w:name="Subtle Reference" w:semiHidden="0" w:uiPriority="31" w:unhideWhenUsed="0" w:qFormat="1"/>
-    <w:lsdException w:name="Intense Reference" w:semiHidden="0" w:uiPriority="32" w:unhideWhenUsed="0" w:qFormat="1"/>
-    <w:lsdException w:name="Book Title" w:semiHidden="0" w:uiPriority="33" w:unhideWhenUsed="0" w:qFormat="1"/>
-    <w:lsdException w:name="Bibliography" w:uiPriority="37"/>
-    <w:lsdException w:name="TOC Heading" w:uiPriority="39" w:qFormat="1"/>
-  </w:latentStyles>
-  <w:style w:type="paragraph" w:default="1" w:styleId="Normal">
-    <w:name w:val="Normal"/>
-    <w:qFormat/>
-  </w:style>
-  <w:style w:type="character" w:default="1" w:styleId="DefaultParagraphFont">
-    <w:name w:val="Default Paragraph Font"/>
-    <w:uiPriority w:val="1"/>
-    <w:semiHidden/>
-    <w:unhideWhenUsed/>
-  </w:style>
-  <w:style w:type="table" w:default="1" w:styleId="TableNormal">
-    <w:name w:val="Normal Table"/>
-    <w:uiPriority w:val="99"/>
-    <w:semiHidden/>
-    <w:unhideWhenUsed/>
-    <w:tblPr>
-      <w:tblInd w:w="0" w:type="dxa"/>
-      <w:tblCellMar>
-        <w:top w:w="0" w:type="dxa"/>
-        <w:left w:w="108" w:type="dxa"/>
-        <w:bottom w:w="0" w:type="dxa"/>
-        <w:right w:w="108" w:type="dxa"/>
-      </w:tblCellMar>
-    </w:tblPr>
-  </w:style>
-  <w:style w:type="numbering" w:default="1" w:styleId="NoList">
-    <w:name w:val="No List"/>
-    <w:uiPriority w:val="99"/>
-    <w:semiHidden/>
-    <w:unhideWhenUsed/>
-  </w:style>
-  <w:style w:type="paragraph" w:styleId="BalloonText">
-    <w:name w:val="Balloon Text"/>
-    <w:basedOn w:val="Normal"/>
-    <w:link w:val="BalloonTextChar"/>
-    <w:uiPriority w:val="99"/>
-    <w:semiHidden/>
-    <w:unhideWhenUsed/>
-    <w:rsid w:val="005817AE"/>
-    <w:pPr>
-      <w:spacing w:after="0" w:line="240" w:lineRule="auto"/>
-    </w:pPr>
-    <w:rPr>
-      <w:rFonts w:ascii="Tahoma" w:hAnsi="Tahoma" w:cs="Tahoma"/>
-      <w:sz w:val="16"/>
-      <w:szCs w:val="16"/>
-    </w:rPr>
-  </w:style>
-  <w:style w:type="character" w:customStyle="1" w:styleId="BalloonTextChar">
-    <w:name w:val="Balloon Text Char"/>
-    <w:basedOn w:val="DefaultParagraphFont"/>
-    <w:link w:val="BalloonText"/>
-    <w:uiPriority w:val="99"/>
-    <w:semiHidden/>
-    <w:rsid w:val="005817AE"/>
-    <w:rPr>
-      <w:rFonts w:ascii="Tahoma" w:hAnsi="Tahoma" w:cs="Tahoma"/>
-      <w:sz w:val="16"/>
-      <w:szCs w:val="16"/>
-    </w:rPr>
-  </w:style>
-  <w:style w:type="character" w:styleId="PlaceholderText">
-    <w:name w:val="Placeholder Text"/>
-    <w:basedOn w:val="DefaultParagraphFont"/>
-    <w:uiPriority w:val="99"/>
-    <w:semiHidden/>
-    <w:rsid w:val="005817AE"/>
-    <w:rPr>
-      <w:color w:val="808080"/>
-    </w:rPr>
-  </w:style>
-</w:styles>
-</file>
-
-<file path=word/stylesWithEffects.xml><?xml version="1.0" encoding="utf-8"?>
-<w:styles xmlns:wpc="http://schemas.microsoft.com/office/word/2010/wordprocessingCanvas" xmlns:mc="http://schemas.openxmlformats.org/markup-compatibility/2006" xmlns:o="urn:schemas-microsoft-com:office:office" xmlns:r="http://schemas.openxmlformats.org/officeDocument/2006/relationships" xmlns:m="http://schemas.openxmlformats.org/officeDocument/2006/math" xmlns:v="urn:schemas-microsoft-com:vml" xmlns:wp14="http://schemas.microsoft.com/office/word/2010/wordprocessingDrawing" xmlns:wp="http://schemas.openxmlformats.org/drawingml/2006/wordprocessingDrawing" xmlns:w10="urn:schemas-microsoft-com:office:word" xmlns:w="http://schemas.openxmlformats.org/wordprocessingml/2006/main" xmlns:w14="http://schemas.microsoft.com/office/word/2010/wordml" xmlns:wpg="http://schemas.microsoft.com/office/word/2010/wordprocessingGroup" xmlns:wpi="http://schemas.microsoft.com/office/word/2010/wordprocessingInk" xmlns:wne="http://schemas.microsoft.com/office/word/2006/wordml" xmlns:wps="http://schemas.microsoft.com/office/word/2010/wordprocessingShape" mc:Ignorable="w14 wp14">
-  <w:docDefaults>
-    <w:rPrDefault>
-      <w:rPr>
-        <w:rFonts w:asciiTheme="minorHAnsi" w:eastAsiaTheme="minorHAnsi" w:hAnsiTheme="minorHAnsi" w:cstheme="minorBidi"/>
-        <w:sz w:val="22"/>
-        <w:szCs w:val="22"/>
-        <w:lang w:val="en-US" w:eastAsia="en-US" w:bidi="ar-SA"/>
-      </w:rPr>
-    </w:rPrDefault>
-    <w:pPrDefault>
-      <w:pPr>
-        <w:spacing w:after="160" w:line="259" w:lineRule="auto"/>
-      </w:pPr>
-    </w:pPrDefault>
-  </w:docDefaults>
-  <w:latentStyles w:defLockedState="0" w:defUIPriority="99" w:defSemiHidden="1" w:defUnhideWhenUsed="1" w:defQFormat="0" w:count="267">
-    <w:lsdException w:name="Normal" w:semiHidden="0" w:uiPriority="0" w:unhideWhenUsed="0" w:qFormat="1"/>
-    <w:lsdException w:name="heading 1" w:semiHidden="0" w:uiPriority="9" w:unhideWhenUsed="0" w:qFormat="1"/>
-    <w:lsdException w:name="heading 2" w:uiPriority="9" w:qFormat="1"/>
-    <w:lsdException w:name="heading 3" w:uiPriority="9" w:qFormat="1"/>
-    <w:lsdException w:name="heading 4" w:uiPriority="9" w:qFormat="1"/>
-    <w:lsdException w:name="heading 5" w:uiPriority="9" w:qFormat="1"/>
-    <w:lsdException w:name="heading 6" w:uiPriority="9" w:qFormat="1"/>
-    <w:lsdException w:name="heading 7" w:uiPriority="9" w:qFormat="1"/>
-    <w:lsdException w:name="heading 8" w:uiPriority="9" w:qFormat="1"/>
-    <w:lsdException w:name="heading 9" w:uiPriority="9" w:qFormat="1"/>
-    <w:lsdException w:name="toc 1" w:uiPriority="39"/>
-    <w:lsdException w:name="toc 2" w:uiPriority="39"/>
-    <w:lsdException w:name="toc 3" w:uiPriority="39"/>
-    <w:lsdException w:name="toc 4" w:uiPriority="39"/>
-    <w:lsdException w:name="toc 5" w:uiPriority="39"/>
-    <w:lsdException w:name="toc 6" w:uiPriority="39"/>
-    <w:lsdException w:name="toc 7" w:uiPriority="39"/>
-    <w:lsdException w:name="toc 8" w:uiPriority="39"/>
-    <w:lsdException w:name="toc 9" w:uiPriority="39"/>
-    <w:lsdException w:name="caption" w:uiPriority="35" w:qFormat="1"/>
-    <w:lsdException w:name="Title" w:semiHidden="0" w:uiPriority="10" w:unhideWhenUsed="0" w:qFormat="1"/>
-    <w:lsdException w:name="Default Paragraph Font" w:uiPriority="1"/>
-    <w:lsdException w:name="Subtitle" w:semiHidden="0" w:uiPriority="11" w:unhideWhenUsed="0" w:qFormat="1"/>
-    <w:lsdException w:name="Strong" w:semiHidden="0" w:uiPriority="22" w:unhideWhenUsed="0" w:qFormat="1"/>
-    <w:lsdException w:name="Emphasis" w:semiHidden="0" w:uiPriority="20" w:unhideWhenUsed="0" w:qFormat="1"/>
-    <w:lsdException w:name="Table Grid" w:semiHidden="0" w:uiPriority="39" w:unhideWhenUsed="0"/>
-    <w:lsdException w:name="Placeholder Text" w:unhideWhenUsed="0"/>
-    <w:lsdException w:name="No Spacing" w:semiHidden="0" w:uiPriority="1" w:unhideWhenUsed="0" w:qFormat="1"/>
-    <w:lsdException w:name="Light Shading" w:semiHidden="0" w:uiPriority="60" w:unhideWhenUsed="0"/>
-    <w:lsdException w:name="Light List" w:semiHidden="0" w:uiPriority="61" w:unhideWhenUsed="0"/>
-    <w:lsdException w:name="Light Grid" w:semiHidden="0" w:uiPriority="62" w:unhideWhenUsed="0"/>
-    <w:lsdException w:name="Medium Shading 1" w:semiHidden="0" w:uiPriority="63" w:unhideWhenUsed="0"/>
-    <w:lsdException w:name="Medium Shading 2" w:semiHidden="0" w:uiPriority="64" w:unhideWhenUsed="0"/>
-    <w:lsdException w:name="Medium List 1" w:semiHidden="0" w:uiPriority="65" w:unhideWhenUsed="0"/>
-    <w:lsdException w:name="Medium List 2" w:semiHidden="0" w:uiPriority="66" w:unhideWhenUsed="0"/>
-    <w:lsdException w:name="Medium Grid 1" w:semiHidden="0" w:uiPriority="67" w:unhideWhenUsed="0"/>
-    <w:lsdException w:name="Medium Grid 2" w:semiHidden="0" w:uiPriority="68" w:unhideWhenUsed="0"/>
-    <w:lsdException w:name="Medium Grid 3" w:semiHidden="0" w:uiPriority="69" w:unhideWhenUsed="0"/>
-    <w:lsdException w:name="Dark List" w:semiHidden="0" w:uiPriority="70" w:unhideWhenUsed="0"/>
-    <w:lsdException w:name="Colorful Shading" w:semiHidden="0" w:uiPriority="71" w:unhideWhenUsed="0"/>
-    <w:lsdException w:name="Colorful List" w:semiHidden="0" w:uiPriority="72" w:unhideWhenUsed="0"/>
-    <w:lsdException w:name="Colorful Grid" w:semiHidden="0" w:uiPriority="73" w:unhideWhenUsed="0"/>
-    <w:lsdException w:name="Light Shading Accent 1" w:semiHidden="0" w:uiPriority="60" w:unhideWhenUsed="0"/>
-    <w:lsdException w:name="Light List Accent 1" w:semiHidden="0" w:uiPriority="61" w:unhideWhenUsed="0"/>
-    <w:lsdException w:name="Light Grid Accent 1" w:semiHidden="0" w:uiPriority="62" w:unhideWhenUsed="0"/>
-    <w:lsdException w:name="Medium Shading 1 Accent 1" w:semiHidden="0" w:uiPriority="63" w:unhideWhenUsed="0"/>
-    <w:lsdException w:name="Medium Shading 2 Accent 1" w:semiHidden="0" w:uiPriority="64" w:unhideWhenUsed="0"/>
-    <w:lsdException w:name="Medium List 1 Accent 1" w:semiHidden="0" w:uiPriority="65" w:unhideWhenUsed="0"/>
-    <w:lsdException w:name="Revision" w:unhideWhenUsed="0"/>
-    <w:lsdException w:name="List Paragraph" w:semiHidden="0" w:uiPriority="34" w:unhideWhenUsed="0" w:qFormat="1"/>
-    <w:lsdException w:name="Quote" w:semiHidden="0" w:uiPriority="29" w:unhideWhenUsed="0" w:qFormat="1"/>
-    <w:lsdException w:name="Intense Quote" w:semiHidden="0" w:uiPriority="30" w:unhideWhenUsed="0" w:qFormat="1"/>
-    <w:lsdException w:name="Medium List 2 Accent 1" w:semiHidden="0" w:uiPriority="66" w:unhideWhenUsed="0"/>
-    <w:lsdException w:name="Medium Grid 1 Accent 1" w:semiHidden="0" w:uiPriority="67" w:unhideWhenUsed="0"/>
-    <w:lsdException w:name="Medium Grid 2 Accent 1" w:semiHidden="0" w:uiPriority="68" w:unhideWhenUsed="0"/>
-    <w:lsdException w:name="Medium Grid 3 Accent 1" w:semiHidden="0" w:uiPriority="69" w:unhideWhenUsed="0"/>
-    <w:lsdException w:name="Dark List Accent 1" w:semiHidden="0" w:uiPriority="70" w:unhideWhenUsed="0"/>
-    <w:lsdException w:name="Colorful Shading Accent 1" w:semiHidden="0" w:uiPriority="71" w:unhideWhenUsed="0"/>
-    <w:lsdException w:name="Colorful List Accent 1" w:semiHidden="0" w:uiPriority="72" w:unhideWhenUsed="0"/>
-    <w:lsdException w:name="Colorful Grid Accent 1" w:semiHidden="0" w:uiPriority="73" w:unhideWhenUsed="0"/>
-    <w:lsdException w:name="Light Shading Accent 2" w:semiHidden="0" w:uiPriority="60" w:unhideWhenUsed="0"/>
-    <w:lsdException w:name="Light List Accent 2" w:semiHidden="0" w:uiPriority="61" w:unhideWhenUsed="0"/>
-    <w:lsdException w:name="Light Grid Accent 2" w:semiHidden="0" w:uiPriority="62" w:unhideWhenUsed="0"/>
-    <w:lsdException w:name="Medium Shading 1 Accent 2" w:semiHidden="0" w:uiPriority="63" w:unhideWhenUsed="0"/>
-    <w:lsdException w:name="Medium Shading 2 Accent 2" w:semiHidden="0" w:uiPriority="64" w:unhideWhenUsed="0"/>
-    <w:lsdException w:name="Medium List 1 Accent 2" w:semiHidden="0" w:uiPriority="65" w:unhideWhenUsed="0"/>
-    <w:lsdException w:name="Medium List 2 Accent 2" w:semiHidden="0" w:uiPriority="66" w:unhideWhenUsed="0"/>
-    <w:lsdException w:name="Medium Grid 1 Accent 2" w:semiHidden="0" w:uiPriority="67" w:unhideWhenUsed="0"/>
-    <w:lsdException w:name="Medium Grid 2 Accent 2" w:semiHidden="0" w:uiPriority="68" w:unhideWhenUsed="0"/>
-    <w:lsdException w:name="Medium Grid 3 Accent 2" w:semiHidden="0" w:uiPriority="69" w:unhideWhenUsed="0"/>
-    <w:lsdException w:name="Dark List Accent 2" w:semiHidden="0" w:uiPriority="70" w:unhideWhenUsed="0"/>
-    <w:lsdException w:name="Colorful Shading Accent 2" w:semiHidden="0" w:uiPriority="71" w:unhideWhenUsed="0"/>
-    <w:lsdException w:name="Colorful List Accent 2" w:semiHidden="0" w:uiPriority="72" w:unhideWhenUsed="0"/>
-    <w:lsdException w:name="Colorful Grid Accent 2" w:semiHidden="0" w:uiPriority="73" w:unhideWhenUsed="0"/>
-    <w:lsdException w:name="Light Shading Accent 3" w:semiHidden="0" w:uiPriority="60" w:unhideWhenUsed="0"/>
-    <w:lsdException w:name="Light List Accent 3" w:semiHidden="0" w:uiPriority="61" w:unhideWhenUsed="0"/>
-    <w:lsdException w:name="Light Grid Accent 3" w:semiHidden="0" w:uiPriority="62" w:unhideWhenUsed="0"/>
-    <w:lsdException w:name="Medium Shading 1 Accent 3" w:semiHidden="0" w:uiPriority="63" w:unhideWhenUsed="0"/>
-    <w:lsdException w:name="Medium Shading 2 Accent 3" w:semiHidden="0" w:uiPriority="64" w:unhideWhenUsed="0"/>
-    <w:lsdException w:name="Medium List 1 Accent 3" w:semiHidden="0" w:uiPriority="65" w:unhideWhenUsed="0"/>
-    <w:lsdException w:name="Medium List 2 Accent 3" w:semiHidden="0" w:uiPriority="66" w:unhideWhenUsed="0"/>
-    <w:lsdException w:name="Medium Grid 1 Accent 3" w:semiHidden="0" w:uiPriority="67" w:unhideWhenUsed="0"/>
-    <w:lsdException w:name="Medium Grid 2 Accent 3" w:semiHidden="0" w:uiPriority="68" w:unhideWhenUsed="0"/>
-    <w:lsdException w:name="Medium Grid 3 Accent 3" w:semiHidden="0" w:uiPriority="69" w:unhideWhenUsed="0"/>
-    <w:lsdException w:name="Dark List Accent 3" w:semiHidden="0" w:uiPriority="70" w:unhideWhenUsed="0"/>
-    <w:lsdException w:name="Colorful Shading Accent 3" w:semiHidden="0" w:uiPriority="71" w:unhideWhenUsed="0"/>
-    <w:lsdException w:name="Colorful List Accent 3" w:semiHidden="0" w:uiPriority="72" w:unhideWhenUsed="0"/>
-    <w:lsdException w:name="Colorful Grid Accent 3" w:semiHidden="0" w:uiPriority="73" w:unhideWhenUsed="0"/>
-    <w:lsdException w:name="Light Shading Accent 4" w:semiHidden="0" w:uiPriority="60" w:unhideWhenUsed="0"/>
-    <w:lsdException w:name="Light List Accent 4" w:semiHidden="0" w:uiPriority="61" w:unhideWhenUsed="0"/>
-    <w:lsdException w:name="Light Grid Accent 4" w:semiHidden="0" w:uiPriority="62" w:unhideWhenUsed="0"/>
-    <w:lsdException w:name="Medium Shading 1 Accent 4" w:semiHidden="0" w:uiPriority="63" w:unhideWhenUsed="0"/>
-    <w:lsdException w:name="Medium Shading 2 Accent 4" w:semiHidden="0" w:uiPriority="64" w:unhideWhenUsed="0"/>
-    <w:lsdException w:name="Medium List 1 Accent 4" w:semiHidden="0" w:uiPriority="65" w:unhideWhenUsed="0"/>
-    <w:lsdException w:name="Medium List 2 Accent 4" w:semiHidden="0" w:uiPriority="66" w:unhideWhenUsed="0"/>
-    <w:lsdException w:name="Medium Grid 1 Accent 4" w:semiHidden="0" w:uiPriority="67" w:unhideWhenUsed="0"/>
-    <w:lsdException w:name="Medium Grid 2 Accent 4" w:semiHidden="0" w:uiPriority="68" w:unhideWhenUsed="0"/>
-    <w:lsdException w:name="Medium Grid 3 Accent 4" w:semiHidden="0" w:uiPriority="69" w:unhideWhenUsed="0"/>
-    <w:lsdException w:name="Dark List Accent 4" w:semiHidden="0" w:uiPriority="70" w:unhideWhenUsed="0"/>
-    <w:lsdException w:name="Colorful Shading Accent 4" w:semiHidden="0" w:uiPriority="71" w:unhideWhenUsed="0"/>
-    <w:lsdException w:name="Colorful List Accent 4" w:semiHidden="0" w:uiPriority="72" w:unhideWhenUsed="0"/>
-    <w:lsdException w:name="Colorful Grid Accent 4" w:semiHidden="0" w:uiPriority="73" w:unhideWhenUsed="0"/>
-    <w:lsdException w:name="Light Shading Accent 5" w:semiHidden="0" w:uiPriority="60" w:unhideWhenUsed="0"/>
-    <w:lsdException w:name="Light List Accent 5" w:semiHidden="0" w:uiPriority="61" w:unhideWhenUsed="0"/>
-    <w:lsdException w:name="Light Grid Accent 5" w:semiHidden="0" w:uiPriority="62" w:unhideWhenUsed="0"/>
-    <w:lsdException w:name="Medium Shading 1 Accent 5" w:semiHidden="0" w:uiPriority="63" w:unhideWhenUsed="0"/>
-    <w:lsdException w:name="Medium Shading 2 Accent 5" w:semiHidden="0" w:uiPriority="64" w:unhideWhenUsed="0"/>
-    <w:lsdException w:name="Medium List 1 Accent 5" w:semiHidden="0" w:uiPriority="65" w:unhideWhenUsed="0"/>
-    <w:lsdException w:name="Medium List 2 Accent 5" w:semiHidden="0" w:uiPriority="66" w:unhideWhenUsed="0"/>
-    <w:lsdException w:name="Medium Grid 1 Accent 5" w:semiHidden="0" w:uiPriority="67" w:unhideWhenUsed="0"/>
-    <w:lsdException w:name="Medium Grid 2 Accent 5" w:semiHidden="0" w:uiPriority="68" w:unhideWhenUsed="0"/>
-    <w:lsdException w:name="Medium Grid 3 Accent 5" w:semiHidden="0" w:uiPriority="69" w:unhideWhenUsed="0"/>
-    <w:lsdException w:name="Dark List Accent 5" w:semiHidden="0" w:uiPriority="70" w:unhideWhenUsed="0"/>
-    <w:lsdException w:name="Colorful Shading Accent 5" w:semiHidden="0" w:uiPriority="71" w:unhideWhenUsed="0"/>
-    <w:lsdException w:name="Colorful List Accent 5" w:semiHidden="0" w:uiPriority="72" w:unhideWhenUsed="0"/>
-    <w:lsdException w:name="Colorful Grid Accent 5" w:semiHidden="0" w:uiPriority="73" w:unhideWhenUsed="0"/>
-    <w:lsdException w:name="Light Shading Accent 6" w:semiHidden="0" w:uiPriority="60" w:unhideWhenUsed="0"/>
-    <w:lsdException w:name="Light List Accent 6" w:semiHidden="0" w:uiPriority="61" w:unhideWhenUsed="0"/>
-    <w:lsdException w:name="Light Grid Accent 6" w:semiHidden="0" w:uiPriority="62" w:unhideWhenUsed="0"/>
-    <w:lsdException w:name="Medium Shading 1 Accent 6" w:semiHidden="0" w:uiPriority="63" w:unhideWhenUsed="0"/>
-    <w:lsdException w:name="Medium Shading 2 Accent 6" w:semiHidden="0" w:uiPriority="64" w:unhideWhenUsed="0"/>
-    <w:lsdException w:name="Medium List 1 Accent 6" w:semiHidden="0" w:uiPriority="65" w:unhideWhenUsed="0"/>
-    <w:lsdException w:name="Medium List 2 Accent 6" w:semiHidden="0" w:uiPriority="66" w:unhideWhenUsed="0"/>
-    <w:lsdException w:name="Medium Grid 1 Accent 6" w:semiHidden="0" w:uiPriority="67" w:unhideWhenUsed="0"/>
-    <w:lsdException w:name="Medium Grid 2 Accent 6" w:semiHidden="0" w:uiPriority="68" w:unhideWhenUsed="0"/>
-    <w:lsdException w:name="Medium Grid 3 Accent 6" w:semiHidden="0" w:uiPriority="69" w:unhideWhenUsed="0"/>
-    <w:lsdException w:name="Dark List Accent 6" w:semiHidden="0" w:uiPriority="70" w:unhideWhenUsed="0"/>
-    <w:lsdException w:name="Colorful Shading Accent 6" w:semiHidden="0" w:uiPriority="71" w:unhideWhenUsed="0"/>
-    <w:lsdException w:name="Colorful List Accent 6" w:semiHidden="0" w:uiPriority="72" w:unhideWhenUsed="0"/>
-    <w:lsdException w:name="Colorful Grid Accent 6" w:semiHidden="0" w:uiPriority="73" w:unhideWhenUsed="0"/>
-    <w:lsdException w:name="Subtle Emphasis" w:semiHidden="0" w:uiPriority="19" w:unhideWhenUsed="0" w:qFormat="1"/>
-    <w:lsdException w:name="Intense Emphasis" w:semiHidden="0" w:uiPriority="21" w:unhideWhenUsed="0" w:qFormat="1"/>
-    <w:lsdException w:name="Subtle Reference" w:semiHidden="0" w:uiPriority="31" w:unhideWhenUsed="0" w:qFormat="1"/>
-    <w:lsdException w:name="Intense Reference" w:semiHidden="0" w:uiPriority="32" w:unhideWhenUsed="0" w:qFormat="1"/>
-    <w:lsdException w:name="Book Title" w:semiHidden="0" w:uiPriority="33" w:unhideWhenUsed="0" w:qFormat="1"/>
-    <w:lsdException w:name="Bibliography" w:uiPriority="37"/>
-    <w:lsdException w:name="TOC Heading" w:uiPriority="39" w:qFormat="1"/>
+  <w:latentStyles w:defLockedState="0" w:defUIPriority="99" w:defSemiHidden="0" w:defUnhideWhenUsed="0" w:defQFormat="0" w:count="371">
+    <w:lsdException w:name="Normal" w:uiPriority="0" w:qFormat="1"/>
+    <w:lsdException w:name="heading 1" w:uiPriority="9" w:qFormat="1"/>
+    <w:lsdException w:name="heading 2" w:semiHidden="1" w:uiPriority="9" w:unhideWhenUsed="1" w:qFormat="1"/>
+    <w:lsdException w:name="heading 3" w:semiHidden="1" w:uiPriority="9" w:unhideWhenUsed="1" w:qFormat="1"/>
+    <w:lsdException w:name="heading 4" w:semiHidden="1" w:uiPriority="9" w:unhideWhenUsed="1" w:qFormat="1"/>
+    <w:lsdException w:name="heading 5" w:semiHidden="1" w:uiPriority="9" w:unhideWhenUsed="1" w:qFormat="1"/>
+    <w:lsdException w:name="heading 6" w:semiHidden="1" w:uiPriority="9" w:unhideWhenUsed="1" w:qFormat="1"/>
+    <w:lsdException w:name="heading 7" w:semiHidden="1" w:uiPriority="9" w:unhideWhenUsed="1" w:qFormat="1"/>
+    <w:lsdException w:name="heading 8" w:semiHidden="1" w:uiPriority="9" w:unhideWhenUsed="1" w:qFormat="1"/>
+    <w:lsdException w:name="heading 9" w:semiHidden="1" w:uiPriority="9" w:unhideWhenUsed="1" w:qFormat="1"/>
+    <w:lsdException w:name="index 1" w:semiHidden="1" w:unhideWhenUsed="1"/>
+    <w:lsdException w:name="index 2" w:semiHidden="1" w:unhideWhenUsed="1"/>
+    <w:lsdException w:name="index 3" w:semiHidden="1" w:unhideWhenUsed="1"/>
+    <w:lsdException w:name="index 4" w:semiHidden="1" w:unhideWhenUsed="1"/>
+    <w:lsdException w:name="index 5" w:semiHidden="1" w:unhideWhenUsed="1"/>
+    <w:lsdException w:name="index 6" w:semiHidden="1" w:unhideWhenUsed="1"/>
+    <w:lsdException w:name="index 7" w:semiHidden="1" w:unhideWhenUsed="1"/>
+    <w:lsdException w:name="index 8" w:semiHidden="1" w:unhideWhenUsed="1"/>
+    <w:lsdException w:name="index 9" w:semiHidden="1" w:unhideWhenUsed="1"/>
+    <w:lsdException w:name="toc 1" w:semiHidden="1" w:uiPriority="39" w:unhideWhenUsed="1"/>
+    <w:lsdException w:name="toc 2" w:semiHidden="1" w:uiPriority="39" w:unhideWhenUsed="1"/>
+    <w:lsdException w:name="toc 3" w:semiHidden="1" w:uiPriority="39" w:unhideWhenUsed="1"/>
+    <w:lsdException w:name="toc 4" w:semiHidden="1" w:uiPriority="39" w:unhideWhenUsed="1"/>
+    <w:lsdException w:name="toc 5" w:semiHidden="1" w:uiPriority="39" w:unhideWhenUsed="1"/>
+    <w:lsdException w:name="toc 6" w:semiHidden="1" w:uiPriority="39" w:unhideWhenUsed="1"/>
+    <w:lsdException w:name="toc 7" w:semiHidden="1" w:uiPriority="39" w:unhideWhenUsed="1"/>
+    <w:lsdException w:name="toc 8" w:semiHidden="1" w:uiPriority="39" w:unhideWhenUsed="1"/>
+    <w:lsdException w:name="toc 9" w:semiHidden="1" w:uiPriority="39" w:unhideWhenUsed="1"/>
+    <w:lsdException w:name="Normal Indent" w:semiHidden="1" w:unhideWhenUsed="1"/>
+    <w:lsdException w:name="footnote text" w:semiHidden="1" w:unhideWhenUsed="1"/>
+    <w:lsdException w:name="annotation text" w:semiHidden="1" w:unhideWhenUsed="1"/>
+    <w:lsdException w:name="header" w:semiHidden="1" w:unhideWhenUsed="1"/>
+    <w:lsdException w:name="footer" w:semiHidden="1" w:unhideWhenUsed="1"/>
+    <w:lsdException w:name="index heading" w:semiHidden="1" w:unhideWhenUsed="1"/>
+    <w:lsdException w:name="caption" w:semiHidden="1" w:uiPriority="35" w:unhideWhenUsed="1" w:qFormat="1"/>
+    <w:lsdException w:name="table of figures" w:semiHidden="1" w:unhideWhenUsed="1"/>
+    <w:lsdException w:name="envelope address" w:semiHidden="1" w:unhideWhenUsed="1"/>
+    <w:lsdException w:name="envelope return" w:semiHidden="1" w:unhideWhenUsed="1"/>
+    <w:lsdException w:name="footnote reference" w:semiHidden="1" w:unhideWhenUsed="1"/>
+    <w:lsdException w:name="annotation reference" w:semiHidden="1" w:unhideWhenUsed="1"/>
+    <w:lsdException w:name="line number" w:semiHidden="1" w:unhideWhenUsed="1"/>
+    <w:lsdException w:name="page number" w:semiHidden="1" w:unhideWhenUsed="1"/>
+    <w:lsdException w:name="endnote reference" w:semiHidden="1" w:unhideWhenUsed="1"/>
+    <w:lsdException w:name="endnote text" w:semiHidden="1" w:unhideWhenUsed="1"/>
+    <w:lsdException w:name="table of authorities" w:semiHidden="1" w:unhideWhenUsed="1"/>
+    <w:lsdException w:name="macro" w:semiHidden="1" w:unhideWhenUsed="1"/>
+    <w:lsdException w:name="toa heading" w:semiHidden="1" w:unhideWhenUsed="1"/>
+    <w:lsdException w:name="List" w:semiHidden="1" w:unhideWhenUsed="1"/>
+    <w:lsdException w:name="List Bullet" w:semiHidden="1" w:unhideWhenUsed="1"/>
+    <w:lsdException w:name="List Number" w:semiHidden="1" w:unhideWhenUsed="1"/>
+    <w:lsdException w:name="List 2" w:semiHidden="1" w:unhideWhenUsed="1"/>
+    <w:lsdException w:name="List 3" w:semiHidden="1" w:unhideWhenUsed="1"/>
+    <w:lsdException w:name="List 4" w:semiHidden="1" w:unhideWhenUsed="1"/>
+    <w:lsdException w:name="List 5" w:semiHidden="1" w:unhideWhenUsed="1"/>
+    <w:lsdException w:name="List Bullet 2" w:semiHidden="1" w:unhideWhenUsed="1"/>
+    <w:lsdException w:name="List Bullet 3" w:semiHidden="1" w:unhideWhenUsed="1"/>
+    <w:lsdException w:name="List Bullet 4" w:semiHidden="1" w:unhideWhenUsed="1"/>
+    <w:lsdException w:name="List Bullet 5" w:semiHidden="1" w:unhideWhenUsed="1"/>
+    <w:lsdException w:name="List Number 2" w:semiHidden="1" w:unhideWhenUsed="1"/>
+    <w:lsdException w:name="List Number 3" w:semiHidden="1" w:unhideWhenUsed="1"/>
+    <w:lsdException w:name="List Number 4" w:semiHidden="1" w:unhideWhenUsed="1"/>
+    <w:lsdException w:name="List Number 5" w:semiHidden="1" w:unhideWhenUsed="1"/>
+    <w:lsdException w:name="Title" w:uiPriority="10" w:qFormat="1"/>
+    <w:lsdException w:name="Closing" w:semiHidden="1" w:unhideWhenUsed="1"/>
+    <w:lsdException w:name="Signature" w:semiHidden="1" w:unhideWhenUsed="1"/>
+    <w:lsdException w:name="Default Paragraph Font" w:semiHidden="1" w:uiPriority="1" w:unhideWhenUsed="1"/>
+    <w:lsdException w:name="Body Text" w:semiHidden="1" w:unhideWhenUsed="1"/>
+    <w:lsdException w:name="Body Text Indent" w:semiHidden="1" w:unhideWhenUsed="1"/>
+    <w:lsdException w:name="List Continue" w:semiHidden="1" w:unhideWhenUsed="1"/>
+    <w:lsdException w:name="List Continue 2" w:semiHidden="1" w:unhideWhenUsed="1"/>
+    <w:lsdException w:name="List Continue 3" w:semiHidden="1" w:unhideWhenUsed="1"/>
+    <w:lsdException w:name="List Continue 4" w:semiHidden="1" w:unhideWhenUsed="1"/>
+    <w:lsdException w:name="List Continue 5" w:semiHidden="1" w:unhideWhenUsed="1"/>
+    <w:lsdException w:name="Message Header" w:semiHidden="1" w:unhideWhenUsed="1"/>
+    <w:lsdException w:name="Subtitle" w:uiPriority="11" w:qFormat="1"/>
+    <w:lsdException w:name="Salutation" w:semiHidden="1" w:unhideWhenUsed="1"/>
+    <w:lsdException w:name="Date" w:semiHidden="1" w:unhideWhenUsed="1"/>
+    <w:lsdException w:name="Body Text First Indent" w:semiHidden="1" w:unhideWhenUsed="1"/>
+    <w:lsdException w:name="Body Text First Indent 2" w:semiHidden="1" w:unhideWhenUsed="1"/>
+    <w:lsdException w:name="Note Heading" w:semiHidden="1" w:unhideWhenUsed="1"/>
+    <w:lsdException w:name="Body Text 2" w:semiHidden="1" w:unhideWhenUsed="1"/>
+    <w:lsdException w:name="Body Text 3" w:semiHidden="1" w:unhideWhenUsed="1"/>
+    <w:lsdException w:name="Body Text Indent 2" w:semiHidden="1" w:unhideWhenUsed="1"/>
+    <w:lsdException w:name="Body Text Indent 3" w:semiHidden="1" w:unhideWhenUsed="1"/>
+    <w:lsdException w:name="Block Text" w:semiHidden="1" w:unhideWhenUsed="1"/>
+    <w:lsdException w:name="Hyperlink" w:semiHidden="1" w:unhideWhenUsed="1"/>
+    <w:lsdException w:name="FollowedHyperlink" w:semiHidden="1" w:unhideWhenUsed="1"/>
+    <w:lsdException w:name="Strong" w:uiPriority="22" w:qFormat="1"/>
+    <w:lsdException w:name="Emphasis" w:uiPriority="20" w:qFormat="1"/>
+    <w:lsdException w:name="Document Map" w:semiHidden="1" w:unhideWhenUsed="1"/>
+    <w:lsdException w:name="Plain Text" w:semiHidden="1" w:unhideWhenUsed="1"/>
+    <w:lsdException w:name="E-mail Signature" w:semiHidden="1" w:unhideWhenUsed="1"/>
+    <w:lsdException w:name="HTML Top of Form" w:semiHidden="1" w:unhideWhenUsed="1"/>
+    <w:lsdException w:name="HTML Bottom of Form" w:semiHidden="1" w:unhideWhenUsed="1"/>
+    <w:lsdException w:name="Normal (Web)" w:semiHidden="1" w:unhideWhenUsed="1"/>
+    <w:lsdException w:name="HTML Acronym" w:semiHidden="1" w:unhideWhenUsed="1"/>
+    <w:lsdException w:name="HTML Address" w:semiHidden="1" w:unhideWhenUsed="1"/>
+    <w:lsdException w:name="HTML Cite" w:semiHidden="1" w:unhideWhenUsed="1"/>
+    <w:lsdException w:name="HTML Code" w:semiHidden="1" w:unhideWhenUsed="1"/>
+    <w:lsdException w:name="HTML Definition" w:semiHidden="1" w:unhideWhenUsed="1"/>
+    <w:lsdException w:name="HTML Keyboard" w:semiHidden="1" w:unhideWhenUsed="1"/>
+    <w:lsdException w:name="HTML Preformatted" w:semiHidden="1" w:unhideWhenUsed="1"/>
+    <w:lsdException w:name="HTML Sample" w:semiHidden="1" w:unhideWhenUsed="1"/>
+    <w:lsdException w:name="HTML Typewriter" w:semiHidden="1" w:unhideWhenUsed="1"/>
+    <w:lsdException w:name="HTML Variable" w:semiHidden="1" w:unhideWhenUsed="1"/>
+    <w:lsdException w:name="Normal Table" w:semiHidden="1" w:unhideWhenUsed="1"/>
+    <w:lsdException w:name="annotation subject" w:semiHidden="1" w:unhideWhenUsed="1"/>
+    <w:lsdException w:name="No List" w:semiHidden="1" w:unhideWhenUsed="1"/>
+    <w:lsdException w:name="Outline List 1" w:semiHidden="1" w:unhideWhenUsed="1"/>
+    <w:lsdException w:name="Outline List 2" w:semiHidden="1" w:unhideWhenUsed="1"/>
+    <w:lsdException w:name="Outline List 3" w:semiHidden="1" w:unhideWhenUsed="1"/>
+    <w:lsdException w:name="Table Simple 1" w:semiHidden="1" w:unhideWhenUsed="1"/>
+    <w:lsdException w:name="Table Simple 2" w:semiHidden="1" w:unhideWhenUsed="1"/>
+    <w:lsdException w:name="Table Simple 3" w:semiHidden="1" w:unhideWhenUsed="1"/>
+    <w:lsdException w:name="Table Classic 1" w:semiHidden="1" w:unhideWhenUsed="1"/>
+    <w:lsdException w:name="Table Classic 2" w:semiHidden="1" w:unhideWhenUsed="1"/>
+    <w:lsdException w:name="Table Classic 3" w:semiHidden="1" w:unhideWhenUsed="1"/>
+    <w:lsdException w:name="Table Classic 4" w:semiHidden="1" w:unhideWhenUsed="1"/>
+    <w:lsdException w:name="Table Colorful 1" w:semiHidden="1" w:unhideWhenUsed="1"/>
+    <w:lsdException w:name="Table Colorful 2" w:semiHidden="1" w:unhideWhenUsed="1"/>
+    <w:lsdException w:name="Table Colorful 3" w:semiHidden="1" w:unhideWhenUsed="1"/>
+    <w:lsdException w:name="Table Columns 1" w:semiHidden="1" w:unhideWhenUsed="1"/>
+    <w:lsdException w:name="Table Columns 2" w:semiHidden="1" w:unhideWhenUsed="1"/>
+    <w:lsdException w:name="Table Columns 3" w:semiHidden="1" w:unhideWhenUsed="1"/>
+    <w:lsdException w:name="Table Columns 4" w:semiHidden="1" w:unhideWhenUsed="1"/>
+    <w:lsdException w:name="Table Columns 5" w:semiHidden="1" w:unhideWhenUsed="1"/>
+    <w:lsdException w:name="Table Grid 1" w:semiHidden="1" w:unhideWhenUsed="1"/>
+    <w:lsdException w:name="Table Grid 2" w:semiHidden="1" w:unhideWhenUsed="1"/>
+    <w:lsdException w:name="Table Grid 3" w:semiHidden="1" w:unhideWhenUsed="1"/>
+    <w:lsdException w:name="Table Grid 4" w:semiHidden="1" w:unhideWhenUsed="1"/>
+    <w:lsdException w:name="Table Grid 5" w:semiHidden="1" w:unhideWhenUsed="1"/>
+    <w:lsdException w:name="Table Grid 6" w:semiHidden="1" w:unhideWhenUsed="1"/>
+    <w:lsdException w:name="Table Grid 7" w:semiHidden="1" w:unhideWhenUsed="1"/>
+    <w:lsdException w:name="Table Grid 8" w:semiHidden="1" w:unhideWhenUsed="1"/>
+    <w:lsdException w:name="Table List 1" w:semiHidden="1" w:unhideWhenUsed="1"/>
+    <w:lsdException w:name="Table List 2" w:semiHidden="1" w:unhideWhenUsed="1"/>
+    <w:lsdException w:name="Table List 3" w:semiHidden="1" w:unhideWhenUsed="1"/>
+    <w:lsdException w:name="Table List 4" w:semiHidden="1" w:unhideWhenUsed="1"/>
+    <w:lsdException w:name="Table List 5" w:semiHidden="1" w:unhideWhenUsed="1"/>
+    <w:lsdException w:name="Table List 6" w:semiHidden="1" w:unhideWhenUsed="1"/>
+    <w:lsdException w:name="Table List 7" w:semiHidden="1" w:unhideWhenUsed="1"/>
+    <w:lsdException w:name="Table List 8" w:semiHidden="1" w:unhideWhenUsed="1"/>
+    <w:lsdException w:name="Table 3D effects 1" w:semiHidden="1" w:unhideWhenUsed="1"/>
+    <w:lsdException w:name="Table 3D effects 2" w:semiHidden="1" w:unhideWhenUsed="1"/>
+    <w:lsdException w:name="Table 3D effects 3" w:semiHidden="1" w:unhideWhenUsed="1"/>
+    <w:lsdException w:name="Table Contemporary" w:semiHidden="1" w:unhideWhenUsed="1"/>
+    <w:lsdException w:name="Table Elegant" w:semiHidden="1" w:unhideWhenUsed="1"/>
+    <w:lsdException w:name="Table Professional" w:semiHidden="1" w:unhideWhenUsed="1"/>
+    <w:lsdException w:name="Table Subtle 1" w:semiHidden="1" w:unhideWhenUsed="1"/>
+    <w:lsdException w:name="Table Subtle 2" w:semiHidden="1" w:unhideWhenUsed="1"/>
+    <w:lsdException w:name="Table Web 1" w:semiHidden="1" w:unhideWhenUsed="1"/>
+    <w:lsdException w:name="Table Web 2" w:semiHidden="1" w:unhideWhenUsed="1"/>
+    <w:lsdException w:name="Table Web 3" w:semiHidden="1" w:unhideWhenUsed="1"/>
+    <w:lsdException w:name="Balloon Text" w:semiHidden="1" w:unhideWhenUsed="1"/>
+    <w:lsdException w:name="Table Grid" w:uiPriority="39"/>
+    <w:lsdException w:name="Table Theme" w:semiHidden="1" w:unhideWhenUsed="1"/>
+    <w:lsdException w:name="Placeholder Text" w:semiHidden="1"/>
+    <w:lsdException w:name="No Spacing" w:uiPriority="1" w:qFormat="1"/>
+    <w:lsdException w:name="Light Shading" w:uiPriority="60"/>
+    <w:lsdException w:name="Light List" w:uiPriority="61"/>
+    <w:lsdException w:name="Light Grid" w:uiPriority="62"/>
+    <w:lsdException w:name="Medium Shading 1" w:uiPriority="63"/>
+    <w:lsdException w:name="Medium Shading 2" w:uiPriority="64"/>
+    <w:lsdException w:name="Medium List 1" w:uiPriority="65"/>
+    <w:lsdException w:name="Medium List 2" w:uiPriority="66"/>
+    <w:lsdException w:name="Medium Grid 1" w:uiPriority="67"/>
+    <w:lsdException w:name="Medium Grid 2" w:uiPriority="68"/>
+    <w:lsdException w:name="Medium Grid 3" w:uiPriority="69"/>
+    <w:lsdException w:name="Dark List" w:uiPriority="70"/>
+    <w:lsdException w:name="Colorful Shading" w:uiPriority="71"/>
+    <w:lsdException w:name="Colorful List" w:uiPriority="72"/>
+    <w:lsdException w:name="Colorful Grid" w:uiPriority="73"/>
+    <w:lsdException w:name="Light Shading Accent 1" w:uiPriority="60"/>
+    <w:lsdException w:name="Light List Accent 1" w:uiPriority="61"/>
+    <w:lsdException w:name="Light Grid Accent 1" w:uiPriority="62"/>
+    <w:lsdException w:name="Medium Shading 1 Accent 1" w:uiPriority="63"/>
+    <w:lsdException w:name="Medium Shading 2 Accent 1" w:uiPriority="64"/>
+    <w:lsdException w:name="Medium List 1 Accent 1" w:uiPriority="65"/>
+    <w:lsdException w:name="Revision" w:semiHidden="1"/>
+    <w:lsdException w:name="List Paragraph" w:uiPriority="34" w:qFormat="1"/>
+    <w:lsdException w:name="Quote" w:uiPriority="29" w:qFormat="1"/>
+    <w:lsdException w:name="Intense Quote" w:uiPriority="30" w:qFormat="1"/>
+    <w:lsdException w:name="Medium List 2 Accent 1" w:uiPriority="66"/>
+    <w:lsdException w:name="Medium Grid 1 Accent 1" w:uiPriority="67"/>
+    <w:lsdException w:name="Medium Grid 2 Accent 1" w:uiPriority="68"/>
+    <w:lsdException w:name="Medium Grid 3 Accent 1" w:uiPriority="69"/>
+    <w:lsdException w:name="Dark List Accent 1" w:uiPriority="70"/>
+    <w:lsdException w:name="Colorful Shading Accent 1" w:uiPriority="71"/>
+    <w:lsdException w:name="Colorful List Accent 1" w:uiPriority="72"/>
+    <w:lsdException w:name="Colorful Grid Accent 1" w:uiPriority="73"/>
+    <w:lsdException w:name="Light Shading Accent 2" w:uiPriority="60"/>
+    <w:lsdException w:name="Light List Accent 2" w:uiPriority="61"/>
+    <w:lsdException w:name="Light Grid Accent 2" w:uiPriority="62"/>
+    <w:lsdException w:name="Medium Shading 1 Accent 2" w:uiPriority="63"/>
+    <w:lsdException w:name="Medium Shading 2 Accent 2" w:uiPriority="64"/>
+    <w:lsdException w:name="Medium List 1 Accent 2" w:uiPriority="65"/>
+    <w:lsdException w:name="Medium List 2 Accent 2" w:uiPriority="66"/>
+    <w:lsdException w:name="Medium Grid 1 Accent 2" w:uiPriority="67"/>
+    <w:lsdException w:name="Medium Grid 2 Accent 2" w:uiPriority="68"/>
+    <w:lsdException w:name="Medium Grid 3 Accent 2" w:uiPriority="69"/>
+    <w:lsdException w:name="Dark List Accent 2" w:uiPriority="70"/>
+    <w:lsdException w:name="Colorful Shading Accent 2" w:uiPriority="71"/>
+    <w:lsdException w:name="Colorful List Accent 2" w:uiPriority="72"/>
+    <w:lsdException w:name="Colorful Grid Accent 2" w:uiPriority="73"/>
+    <w:lsdException w:name="Light Shading Accent 3" w:uiPriority="60"/>
+    <w:lsdException w:name="Light List Accent 3" w:uiPriority="61"/>
+    <w:lsdException w:name="Light Grid Accent 3" w:uiPriority="62"/>
+    <w:lsdException w:name="Medium Shading 1 Accent 3" w:uiPriority="63"/>
+    <w:lsdException w:name="Medium Shading 2 Accent 3" w:uiPriority="64"/>
+    <w:lsdException w:name="Medium List 1 Accent 3" w:uiPriority="65"/>
+    <w:lsdException w:name="Medium List 2 Accent 3" w:uiPriority="66"/>
+    <w:lsdException w:name="Medium Grid 1 Accent 3" w:uiPriority="67"/>
+    <w:lsdException w:name="Medium Grid 2 Accent 3" w:uiPriority="68"/>
+    <w:lsdException w:name="Medium Grid 3 Accent 3" w:uiPriority="69"/>
+    <w:lsdException w:name="Dark List Accent 3" w:uiPriority="70"/>
+    <w:lsdException w:name="Colorful Shading Accent 3" w:uiPriority="71"/>
+    <w:lsdException w:name="Colorful List Accent 3" w:uiPriority="72"/>
+    <w:lsdException w:name="Colorful Grid Accent 3" w:uiPriority="73"/>
+    <w:lsdException w:name="Light Shading Accent 4" w:uiPriority="60"/>
+    <w:lsdException w:name="Light List Accent 4" w:uiPriority="61"/>
+    <w:lsdException w:name="Light Grid Accent 4" w:uiPriority="62"/>
+    <w:lsdException w:name="Medium Shading 1 Accent 4" w:uiPriority="63"/>
+    <w:lsdException w:name="Medium Shading 2 Accent 4" w:uiPriority="64"/>
+    <w:lsdException w:name="Medium List 1 Accent 4" w:uiPriority="65"/>
+    <w:lsdException w:name="Medium List 2 Accent 4" w:uiPriority="66"/>
+    <w:lsdException w:name="Medium Grid 1 Accent 4" w:uiPriority="67"/>
+    <w:lsdException w:name="Medium Grid 2 Accent 4" w:uiPriority="68"/>
+    <w:lsdException w:name="Medium Grid 3 Accent 4" w:uiPriority="69"/>
+    <w:lsdException w:name="Dark List Accent 4" w:uiPriority="70"/>
+    <w:lsdException w:name="Colorful Shading Accent 4" w:uiPriority="71"/>
+    <w:lsdException w:name="Colorful List Accent 4" w:uiPriority="72"/>
+    <w:lsdException w:name="Colorful Grid Accent 4" w:uiPriority="73"/>
+    <w:lsdException w:name="Light Shading Accent 5" w:uiPriority="60"/>
+    <w:lsdException w:name="Light List Accent 5" w:uiPriority="61"/>
+    <w:lsdException w:name="Light Grid Accent 5" w:uiPriority="62"/>
+    <w:lsdException w:name="Medium Shading 1 Accent 5" w:uiPriority="63"/>
+    <w:lsdException w:name="Medium Shading 2 Accent 5" w:uiPriority="64"/>
+    <w:lsdException w:name="Medium List 1 Accent 5" w:uiPriority="65"/>
+    <w:lsdException w:name="Medium List 2 Accent 5" w:uiPriority="66"/>
+    <w:lsdException w:name="Medium Grid 1 Accent 5" w:uiPriority="67"/>
+    <w:lsdException w:name="Medium Grid 2 Accent 5" w:uiPriority="68"/>
+    <w:lsdException w:name="Medium Grid 3 Accent 5" w:uiPriority="69"/>
+    <w:lsdException w:name="Dark List Accent 5" w:uiPriority="70"/>
+    <w:lsdException w:name="Colorful Shading Accent 5" w:uiPriority="71"/>
+    <w:lsdException w:name="Colorful List Accent 5" w:uiPriority="72"/>
+    <w:lsdException w:name="Colorful Grid Accent 5" w:uiPriority="73"/>
+    <w:lsdException w:name="Light Shading Accent 6" w:uiPriority="60"/>
+    <w:lsdException w:name="Light List Accent 6" w:uiPriority="61"/>
+    <w:lsdException w:name="Light Grid Accent 6" w:uiPriority="62"/>
+    <w:lsdException w:name="Medium Shading 1 Accent 6" w:uiPriority="63"/>
+    <w:lsdException w:name="Medium Shading 2 Accent 6" w:uiPriority="64"/>
+    <w:lsdException w:name="Medium List 1 Accent 6" w:uiPriority="65"/>
+    <w:lsdException w:name="Medium List 2 Accent 6" w:uiPriority="66"/>
+    <w:lsdException w:name="Medium Grid 1 Accent 6" w:uiPriority="67"/>
+    <w:lsdException w:name="Medium Grid 2 Accent 6" w:uiPriority="68"/>
+    <w:lsdException w:name="Medium Grid 3 Accent 6" w:uiPriority="69"/>
+    <w:lsdException w:name="Dark List Accent 6" w:uiPriority="70"/>
+    <w:lsdException w:name="Colorful Shading Accent 6" w:uiPriority="71"/>
+    <w:lsdException w:name="Colorful List Accent 6" w:uiPriority="72"/>
+    <w:lsdException w:name="Colorful Grid Accent 6" w:uiPriority="73"/>
+    <w:lsdException w:name="Subtle Emphasis" w:uiPriority="19" w:qFormat="1"/>
+    <w:lsdException w:name="Intense Emphasis" w:uiPriority="21" w:qFormat="1"/>
+    <w:lsdException w:name="Subtle Reference" w:uiPriority="31" w:qFormat="1"/>
+    <w:lsdException w:name="Intense Reference" w:uiPriority="32" w:qFormat="1"/>
+    <w:lsdException w:name="Book Title" w:uiPriority="33" w:qFormat="1"/>
+    <w:lsdException w:name="Bibliography" w:semiHidden="1" w:uiPriority="37" w:unhideWhenUsed="1"/>
+    <w:lsdException w:name="TOC Heading" w:semiHidden="1" w:uiPriority="39" w:unhideWhenUsed="1" w:qFormat="1"/>
+    <w:lsdException w:name="Plain Table 1" w:uiPriority="41"/>
+    <w:lsdException w:name="Plain Table 2" w:uiPriority="42"/>
+    <w:lsdException w:name="Plain Table 3" w:uiPriority="43"/>
+    <w:lsdException w:name="Plain Table 4" w:uiPriority="44"/>
+    <w:lsdException w:name="Plain Table 5" w:uiPriority="45"/>
+    <w:lsdException w:name="Grid Table Light" w:uiPriority="40"/>
+    <w:lsdException w:name="Grid Table 1 Light" w:uiPriority="46"/>
+    <w:lsdException w:name="Grid Table 2" w:uiPriority="47"/>
+    <w:lsdException w:name="Grid Table 3" w:uiPriority="48"/>
+    <w:lsdException w:name="Grid Table 4" w:uiPriority="49"/>
+    <w:lsdException w:name="Grid Table 5 Dark" w:uiPriority="50"/>
+    <w:lsdException w:name="Grid Table 6 Colorful" w:uiPriority="51"/>
+    <w:lsdException w:name="Grid Table 7 Colorful" w:uiPriority="52"/>
+    <w:lsdException w:name="Grid Table 1 Light Accent 1" w:uiPriority="46"/>
+    <w:lsdException w:name="Grid Table 2 Accent 1" w:uiPriority="47"/>
+    <w:lsdException w:name="Grid Table 3 Accent 1" w:uiPriority="48"/>
+    <w:lsdException w:name="Grid Table 4 Accent 1" w:uiPriority="49"/>
+    <w:lsdException w:name="Grid Table 5 Dark Accent 1" w:uiPriority="50"/>
+    <w:lsdException w:name="Grid Table 6 Colorful Accent 1" w:uiPriority="51"/>
+    <w:lsdException w:name="Grid Table 7 Colorful Accent 1" w:uiPriority="52"/>
+    <w:lsdException w:name="Grid Table 1 Light Accent 2" w:uiPriority="46"/>
+    <w:lsdException w:name="Grid Table 2 Accent 2" w:uiPriority="47"/>
+    <w:lsdException w:name="Grid Table 3 Accent 2" w:uiPriority="48"/>
+    <w:lsdException w:name="Grid Table 4 Accent 2" w:uiPriority="49"/>
+    <w:lsdException w:name="Grid Table 5 Dark Accent 2" w:uiPriority="50"/>
+    <w:lsdException w:name="Grid Table 6 Colorful Accent 2" w:uiPriority="51"/>
+    <w:lsdException w:name="Grid Table 7 Colorful Accent 2" w:uiPriority="52"/>
+    <w:lsdException w:name="Grid Table 1 Light Accent 3" w:uiPriority="46"/>
+    <w:lsdException w:name="Grid Table 2 Accent 3" w:uiPriority="47"/>
+    <w:lsdException w:name="Grid Table 3 Accent 3" w:uiPriority="48"/>
+    <w:lsdException w:name="Grid Table 4 Accent 3" w:uiPriority="49"/>
+    <w:lsdException w:name="Grid Table 5 Dark Accent 3" w:uiPriority="50"/>
+    <w:lsdException w:name="Grid Table 6 Colorful Accent 3" w:uiPriority="51"/>
+    <w:lsdException w:name="Grid Table 7 Colorful Accent 3" w:uiPriority="52"/>
+    <w:lsdException w:name="Grid Table 1 Light Accent 4" w:uiPriority="46"/>
+    <w:lsdException w:name="Grid Table 2 Accent 4" w:uiPriority="47"/>
+    <w:lsdException w:name="Grid Table 3 Accent 4" w:uiPriority="48"/>
+    <w:lsdException w:name="Grid Table 4 Accent 4" w:uiPriority="49"/>
+    <w:lsdException w:name="Grid Table 5 Dark Accent 4" w:uiPriority="50"/>
+    <w:lsdException w:name="Grid Table 6 Colorful Accent 4" w:uiPriority="51"/>
+    <w:lsdException w:name="Grid Table 7 Colorful Accent 4" w:uiPriority="52"/>
+    <w:lsdException w:name="Grid Table 1 Light Accent 5" w:uiPriority="46"/>
+    <w:lsdException w:name="Grid Table 2 Accent 5" w:uiPriority="47"/>
+    <w:lsdException w:name="Grid Table 3 Accent 5" w:uiPriority="48"/>
+    <w:lsdException w:name="Grid Table 4 Accent 5" w:uiPriority="49"/>
+    <w:lsdException w:name="Grid Table 5 Dark Accent 5" w:uiPriority="50"/>
+    <w:lsdException w:name="Grid Table 6 Colorful Accent 5" w:uiPriority="51"/>
+    <w:lsdException w:name="Grid Table 7 Colorful Accent 5" w:uiPriority="52"/>
+    <w:lsdException w:name="Grid Table 1 Light Accent 6" w:uiPriority="46"/>
+    <w:lsdException w:name="Grid Table 2 Accent 6" w:uiPriority="47"/>
+    <w:lsdException w:name="Grid Table 3 Accent 6" w:uiPriority="48"/>
+    <w:lsdException w:name="Grid Table 4 Accent 6" w:uiPriority="49"/>
+    <w:lsdException w:name="Grid Table 5 Dark Accent 6" w:uiPriority="50"/>
+    <w:lsdException w:name="Grid Table 6 Colorful Accent 6" w:uiPriority="51"/>
+    <w:lsdException w:name="Grid Table 7 Colorful Accent 6" w:uiPriority="52"/>
+    <w:lsdException w:name="List Table 1 Light" w:uiPriority="46"/>
+    <w:lsdException w:name="List Table 2" w:uiPriority="47"/>
+    <w:lsdException w:name="List Table 3" w:uiPriority="48"/>
+    <w:lsdException w:name="List Table 4" w:uiPriority="49"/>
+    <w:lsdException w:name="List Table 5 Dark" w:uiPriority="50"/>
+    <w:lsdException w:name="List Table 6 Colorful" w:uiPriority="51"/>
+    <w:lsdException w:name="List Table 7 Colorful" w:uiPriority="52"/>
+    <w:lsdException w:name="List Table 1 Light Accent 1" w:uiPriority="46"/>
+    <w:lsdException w:name="List Table 2 Accent 1" w:uiPriority="47"/>
+    <w:lsdException w:name="List Table 3 Accent 1" w:uiPriority="48"/>
+    <w:lsdException w:name="List Table 4 Accent 1" w:uiPriority="49"/>
+    <w:lsdException w:name="List Table 5 Dark Accent 1" w:uiPriority="50"/>
+    <w:lsdException w:name="List Table 6 Colorful Accent 1" w:uiPriority="51"/>
+    <w:lsdException w:name="List Table 7 Colorful Accent 1" w:uiPriority="52"/>
+    <w:lsdException w:name="List Table 1 Light Accent 2" w:uiPriority="46"/>
+    <w:lsdException w:name="List Table 2 Accent 2" w:uiPriority="47"/>
+    <w:lsdException w:name="List Table 3 Accent 2" w:uiPriority="48"/>
+    <w:lsdException w:name="List Table 4 Accent 2" w:uiPriority="49"/>
+    <w:lsdException w:name="List Table 5 Dark Accent 2" w:uiPriority="50"/>
+    <w:lsdException w:name="List Table 6 Colorful Accent 2" w:uiPriority="51"/>
+    <w:lsdException w:name="List Table 7 Colorful Accent 2" w:uiPriority="52"/>
+    <w:lsdException w:name="List Table 1 Light Accent 3" w:uiPriority="46"/>
+    <w:lsdException w:name="List Table 2 Accent 3" w:uiPriority="47"/>
+    <w:lsdException w:name="List Table 3 Accent 3" w:uiPriority="48"/>
+    <w:lsdException w:name="List Table 4 Accent 3" w:uiPriority="49"/>
+    <w:lsdException w:name="List Table 5 Dark Accent 3" w:uiPriority="50"/>
+    <w:lsdException w:name="List Table 6 Colorful Accent 3" w:uiPriority="51"/>
+    <w:lsdException w:name="List Table 7 Colorful Accent 3" w:uiPriority="52"/>
+    <w:lsdException w:name="List Table 1 Light Accent 4" w:uiPriority="46"/>
+    <w:lsdException w:name="List Table 2 Accent 4" w:uiPriority="47"/>
+    <w:lsdException w:name="List Table 3 Accent 4" w:uiPriority="48"/>
+    <w:lsdException w:name="List Table 4 Accent 4" w:uiPriority="49"/>
+    <w:lsdException w:name="List Table 5 Dark Accent 4" w:uiPriority="50"/>
+    <w:lsdException w:name="List Table 6 Colorful Accent 4" w:uiPriority="51"/>
+    <w:lsdException w:name="List Table 7 Colorful Accent 4" w:uiPriority="52"/>
+    <w:lsdException w:name="List Table 1 Light Accent 5" w:uiPriority="46"/>
+    <w:lsdException w:name="List Table 2 Accent 5" w:uiPriority="47"/>
+    <w:lsdException w:name="List Table 3 Accent 5" w:uiPriority="48"/>
+    <w:lsdException w:name="List Table 4 Accent 5" w:uiPriority="49"/>
+    <w:lsdException w:name="List Table 5 Dark Accent 5" w:uiPriority="50"/>
+    <w:lsdException w:name="List Table 6 Colorful Accent 5" w:uiPriority="51"/>
+    <w:lsdException w:name="List Table 7 Colorful Accent 5" w:uiPriority="52"/>
+    <w:lsdException w:name="List Table 1 Light Accent 6" w:uiPriority="46"/>
+    <w:lsdException w:name="List Table 2 Accent 6" w:uiPriority="47"/>
+    <w:lsdException w:name="List Table 3 Accent 6" w:uiPriority="48"/>
+    <w:lsdException w:name="List Table 4 Accent 6" w:uiPriority="49"/>
+    <w:lsdException w:name="List Table 5 Dark Accent 6" w:uiPriority="50"/>
+    <w:lsdException w:name="List Table 6 Colorful Accent 6" w:uiPriority="51"/>
+    <w:lsdException w:name="List Table 7 Colorful Accent 6" w:uiPriority="52"/>
   </w:latentStyles>
   <w:style w:type="paragraph" w:default="1" w:styleId="Normal">
     <w:name w:val="Normal"/>
@@ -4610,7 +5938,7 @@
   <a:extraClrSchemeLst/>
   <a:extLst>
     <a:ext uri="{05A4C25C-085E-4340-85A3-A5531E510DB2}">
-      <thm15:themeFamily xmlns:thm15="http://schemas.microsoft.com/office/thememl/2012/main" xmlns="" name="Office Theme" id="{62F939B6-93AF-4DB8-9C6B-D6C7DFDC589F}" vid="{4A3C46E8-61CC-4603-A589-7422A47A8E4A}"/>
+      <thm15:themeFamily xmlns:thm15="http://schemas.microsoft.com/office/thememl/2012/main" name="Office Theme" id="{62F939B6-93AF-4DB8-9C6B-D6C7DFDC589F}" vid="{4A3C46E8-61CC-4603-A589-7422A47A8E4A}"/>
     </a:ext>
   </a:extLst>
 </a:theme>

</xml_diff>